<commit_message>
Changed the populate file. Made changes to the endpoints fixing bugs.
</commit_message>
<xml_diff>
--- a/COMP3011 Web Services and Web Data.docx
+++ b/COMP3011 Web Services and Web Data.docx
@@ -1882,6 +1882,7 @@
           <w:b/>
           <w:bCs/>
         </w:rPr>
+        <w:lastRenderedPageBreak/>
         <w:t>Chapter 1:</w:t>
       </w:r>
       <w:r>
@@ -1983,7 +1984,21 @@
         <w:rPr>
           <w:rFonts w:ascii="Times New Roman" w:hAnsi="Times New Roman" w:cs="Times New Roman"/>
         </w:rPr>
-        <w:t>mainly used for hosting python project online (pythonanywhere, 2023).</w:t>
+        <w:t>mainly used for hosting python project online (</w:t>
+      </w:r>
+      <w:proofErr w:type="spellStart"/>
+      <w:r>
+        <w:rPr>
+          <w:rFonts w:ascii="Times New Roman" w:hAnsi="Times New Roman" w:cs="Times New Roman"/>
+        </w:rPr>
+        <w:t>pythonanywhere</w:t>
+      </w:r>
+      <w:proofErr w:type="spellEnd"/>
+      <w:r>
+        <w:rPr>
+          <w:rFonts w:ascii="Times New Roman" w:hAnsi="Times New Roman" w:cs="Times New Roman"/>
+        </w:rPr>
+        <w:t>, 2023).</w:t>
       </w:r>
     </w:p>
     <w:p>
@@ -2029,8 +2044,16 @@
         <w:rPr>
           <w:rFonts w:ascii="Times New Roman" w:hAnsi="Times New Roman" w:cs="Times New Roman"/>
         </w:rPr>
-        <w:t>Username: ammar</w:t>
-      </w:r>
+        <w:t xml:space="preserve">Username: </w:t>
+      </w:r>
+      <w:proofErr w:type="spellStart"/>
+      <w:r>
+        <w:rPr>
+          <w:rFonts w:ascii="Times New Roman" w:hAnsi="Times New Roman" w:cs="Times New Roman"/>
+        </w:rPr>
+        <w:t>ammar</w:t>
+      </w:r>
+      <w:proofErr w:type="spellEnd"/>
     </w:p>
     <w:p>
       <w:pPr>
@@ -2397,6 +2420,7 @@
           <w:b/>
           <w:bCs/>
         </w:rPr>
+        <w:lastRenderedPageBreak/>
         <w:t>Chapter 2:</w:t>
       </w:r>
       <w:r>
@@ -2451,7 +2475,21 @@
         <w:rPr>
           <w:rFonts w:ascii="Times New Roman" w:hAnsi="Times New Roman" w:cs="Times New Roman"/>
         </w:rPr>
-        <w:t xml:space="preserve"> describes the structure of the airline database. The general structure did not change from the initial design. The database is constituted of four different models. Firstly, The airline class airline Code as the primary key, it stores the API Airlines information as name of the airline, country, and phone number. Secondly, The airport table which stores different airport instances by saving the name, city, and country of the airport. Thirdly, the booking model, which stores the booking reference, passport number of the customer and finally the flight code. Finally, the flight class, this table is the largest table of the database. It is used to save the flight details as the flight code which is the primary key of the model, the departure and arrival airports, the departure and arrival dateTime,</w:t>
+        <w:t xml:space="preserve"> describes the structure of the airline database. The general structure did not change from the initial design. The database is constituted of four different models. Firstly, The airline class airline Code as the primary key, it stores the API Airlines information as name of the airline, country, and phone number. Secondly, The airport table which stores different airport instances by saving the name, city, and country of the airport. Thirdly, the booking model, which stores the booking reference, passport number of the customer and finally the flight code. Finally, the flight class, this table is the largest table of the database. It is used to save the flight details as the flight code which is the primary key of the model, the departure and arrival airports, the departure and arrival </w:t>
+      </w:r>
+      <w:proofErr w:type="spellStart"/>
+      <w:r>
+        <w:rPr>
+          <w:rFonts w:ascii="Times New Roman" w:hAnsi="Times New Roman" w:cs="Times New Roman"/>
+        </w:rPr>
+        <w:t>dateTime</w:t>
+      </w:r>
+      <w:proofErr w:type="spellEnd"/>
+      <w:r>
+        <w:rPr>
+          <w:rFonts w:ascii="Times New Roman" w:hAnsi="Times New Roman" w:cs="Times New Roman"/>
+        </w:rPr>
+        <w:t>,</w:t>
       </w:r>
       <w:r>
         <w:rPr>
@@ -2534,7 +2572,21 @@
         <w:rPr>
           <w:rFonts w:ascii="Times New Roman" w:hAnsi="Times New Roman" w:cs="Times New Roman"/>
         </w:rPr>
-        <w:t xml:space="preserve">Change of Primary Key: In each of the four tables the primary key has been changed from the default id Integer field that increments for each instance to a more significant naming with a CharField. This change is made to preserve uniqueness of the data, so when the flight instances or bookings are communicated from the airline API to the FAA and vice versa, having a unique integer field that increments for each instance creates synchronization issues from different airlines. As an example: if we have 2 airlines and </w:t>
+        <w:t xml:space="preserve">Change of Primary Key: In each of the four tables the primary key has been changed from the default id Integer field that increments for each instance to a more significant naming with a </w:t>
+      </w:r>
+      <w:proofErr w:type="spellStart"/>
+      <w:r>
+        <w:rPr>
+          <w:rFonts w:ascii="Times New Roman" w:hAnsi="Times New Roman" w:cs="Times New Roman"/>
+        </w:rPr>
+        <w:t>CharField</w:t>
+      </w:r>
+      <w:proofErr w:type="spellEnd"/>
+      <w:r>
+        <w:rPr>
+          <w:rFonts w:ascii="Times New Roman" w:hAnsi="Times New Roman" w:cs="Times New Roman"/>
+        </w:rPr>
+        <w:t xml:space="preserve">. This change is made to preserve uniqueness of the data, so when the flight instances or bookings are communicated from the airline API to the FAA and vice versa, having a unique integer field that increments for each instance creates synchronization issues from different airlines. As an example: if we have 2 airlines and </w:t>
       </w:r>
       <w:r>
         <w:rPr>
@@ -2564,7 +2616,21 @@
         <w:rPr>
           <w:rFonts w:ascii="Times New Roman" w:hAnsi="Times New Roman" w:cs="Times New Roman"/>
         </w:rPr>
-        <w:t xml:space="preserve"> Having two different flights with the same ID shared to the FAA synchronization problems. It goes the same of the booking class. So the best way to fix this is to create </w:t>
+        <w:t xml:space="preserve"> Having two different flights with the same ID shared to the FAA synchronization problems. It goes the same of the booking class. </w:t>
+      </w:r>
+      <w:proofErr w:type="gramStart"/>
+      <w:r>
+        <w:rPr>
+          <w:rFonts w:ascii="Times New Roman" w:hAnsi="Times New Roman" w:cs="Times New Roman"/>
+        </w:rPr>
+        <w:t>So</w:t>
+      </w:r>
+      <w:proofErr w:type="gramEnd"/>
+      <w:r>
+        <w:rPr>
+          <w:rFonts w:ascii="Times New Roman" w:hAnsi="Times New Roman" w:cs="Times New Roman"/>
+        </w:rPr>
+        <w:t xml:space="preserve"> the best way to fix this is to create </w:t>
       </w:r>
       <w:r>
         <w:rPr>
@@ -2712,6 +2778,7 @@
           <w:b/>
           <w:bCs/>
         </w:rPr>
+        <w:lastRenderedPageBreak/>
         <w:t xml:space="preserve">Chapter 3: </w:t>
       </w:r>
       <w:r>
@@ -3002,6 +3069,7 @@
           <w14:ligatures w14:val="none"/>
         </w:rPr>
       </w:pPr>
+      <w:proofErr w:type="spellStart"/>
       <w:r>
         <w:rPr>
           <w:rFonts w:ascii="Consolas" w:eastAsia="Times New Roman" w:hAnsi="Consolas" w:cs="Times New Roman"/>
@@ -3014,6 +3082,7 @@
         </w:rPr>
         <w:t>url</w:t>
       </w:r>
+      <w:proofErr w:type="spellEnd"/>
       <w:r>
         <w:rPr>
           <w:rFonts w:ascii="Consolas" w:eastAsia="Times New Roman" w:hAnsi="Consolas" w:cs="Times New Roman"/>
@@ -3294,6 +3363,7 @@
           <w:b/>
           <w:bCs/>
         </w:rPr>
+        <w:lastRenderedPageBreak/>
         <w:t>3.2 API changes and justification:</w:t>
       </w:r>
       <w:bookmarkEnd w:id="10"/>
@@ -3471,6 +3541,7 @@
           <w:b/>
           <w:bCs/>
         </w:rPr>
+        <w:lastRenderedPageBreak/>
         <w:t xml:space="preserve">Chapter 4: </w:t>
       </w:r>
       <w:r>
@@ -3485,6 +3556,68 @@
       <w:bookmarkEnd w:id="11"/>
     </w:p>
     <w:p/>
+    <w:p>
+      <w:pPr>
+        <w:rPr>
+          <w:rFonts w:ascii="Times New Roman" w:hAnsi="Times New Roman" w:cs="Times New Roman"/>
+        </w:rPr>
+      </w:pPr>
+      <w:r>
+        <w:rPr>
+          <w:rFonts w:ascii="Times New Roman" w:hAnsi="Times New Roman" w:cs="Times New Roman"/>
+        </w:rPr>
+        <w:t xml:space="preserve">This section discusses the testing procedures that were used for this project. The testing was conducted using two types of testing. Firstly, Unit tests were implemented for each endpoint method used on the project. Secondly, </w:t>
+      </w:r>
+      <w:r>
+        <w:rPr>
+          <w:rFonts w:ascii="Times New Roman" w:hAnsi="Times New Roman" w:cs="Times New Roman"/>
+        </w:rPr>
+        <w:t>manual testing that was performed mainly through the admin interface of the API.</w:t>
+      </w:r>
+    </w:p>
+    <w:p>
+      <w:pPr>
+        <w:pStyle w:val="Heading2"/>
+        <w:rPr>
+          <w:rFonts w:ascii="Times New Roman" w:hAnsi="Times New Roman" w:cs="Times New Roman"/>
+          <w:b/>
+          <w:bCs/>
+        </w:rPr>
+      </w:pPr>
+      <w:r>
+        <w:rPr>
+          <w:rFonts w:ascii="Times New Roman" w:hAnsi="Times New Roman" w:cs="Times New Roman"/>
+          <w:b/>
+          <w:bCs/>
+        </w:rPr>
+        <w:t>4.1 Unit Tests:</w:t>
+      </w:r>
+    </w:p>
+    <w:p/>
+    <w:p/>
+    <w:p>
+      <w:pPr>
+        <w:pStyle w:val="Heading2"/>
+        <w:rPr>
+          <w:rFonts w:ascii="Times New Roman" w:hAnsi="Times New Roman" w:cs="Times New Roman"/>
+          <w:b/>
+          <w:bCs/>
+        </w:rPr>
+      </w:pPr>
+      <w:r>
+        <w:rPr>
+          <w:rFonts w:ascii="Times New Roman" w:hAnsi="Times New Roman" w:cs="Times New Roman"/>
+          <w:b/>
+          <w:bCs/>
+        </w:rPr>
+        <w:t>4.2 Manual Testing:</w:t>
+      </w:r>
+    </w:p>
+    <w:p>
+      <w:r>
+        <w:tab/>
+      </w:r>
+    </w:p>
     <w:p/>
     <w:p/>
     <w:p/>
@@ -3775,6 +3908,7 @@
         <w:rPr>
           <w:noProof/>
         </w:rPr>
+        <w:lastRenderedPageBreak/>
         <w:drawing>
           <wp:inline distT="0" distB="0" distL="0" distR="0" wp14:anchorId="53A40B38" wp14:editId="0B33FB70">
             <wp:extent cx="5731510" cy="4086225"/>

</xml_diff>

<commit_message>
Added readme file. Changed urls file. Modified the report.
</commit_message>
<xml_diff>
--- a/COMP3011 Web Services and Web Data.docx
+++ b/COMP3011 Web Services and Web Data.docx
@@ -2,7 +2,6 @@
 <file path=word/document.xml><?xml version="1.0" encoding="utf-8"?>
 <w:document xmlns:wpc="http://schemas.microsoft.com/office/word/2010/wordprocessingCanvas" xmlns:cx="http://schemas.microsoft.com/office/drawing/2014/chartex" xmlns:cx1="http://schemas.microsoft.com/office/drawing/2015/9/8/chartex" xmlns:cx2="http://schemas.microsoft.com/office/drawing/2015/10/21/chartex" xmlns:cx3="http://schemas.microsoft.com/office/drawing/2016/5/9/chartex" xmlns:cx4="http://schemas.microsoft.com/office/drawing/2016/5/10/chartex" xmlns:cx5="http://schemas.microsoft.com/office/drawing/2016/5/11/chartex" xmlns:cx6="http://schemas.microsoft.com/office/drawing/2016/5/12/chartex" xmlns:cx7="http://schemas.microsoft.com/office/drawing/2016/5/13/chartex" xmlns:cx8="http://schemas.microsoft.com/office/drawing/2016/5/14/chartex" xmlns:mc="http://schemas.openxmlformats.org/markup-compatibility/2006" xmlns:aink="http://schemas.microsoft.com/office/drawing/2016/ink" xmlns:am3d="http://schemas.microsoft.com/office/drawing/2017/model3d" xmlns:o="urn:schemas-microsoft-com:office:office" xmlns:oel="http://schemas.microsoft.com/office/2019/extlst" xmlns:r="http://schemas.openxmlformats.org/officeDocument/2006/relationships" xmlns:m="http://schemas.openxmlformats.org/officeDocument/2006/math" xmlns:v="urn:schemas-microsoft-com:vml" xmlns:wp14="http://schemas.microsoft.com/office/word/2010/wordprocessingDrawing" xmlns:wp="http://schemas.openxmlformats.org/drawingml/2006/wordprocessingDrawing" xmlns:w10="urn:schemas-microsoft-com:office:word" xmlns:w="http://schemas.openxmlformats.org/wordprocessingml/2006/main" xmlns:w14="http://schemas.microsoft.com/office/word/2010/wordml" xmlns:w15="http://schemas.microsoft.com/office/word/2012/wordml" xmlns:w16cex="http://schemas.microsoft.com/office/word/2018/wordml/cex" xmlns:w16cid="http://schemas.microsoft.com/office/word/2016/wordml/cid" xmlns:w16="http://schemas.microsoft.com/office/word/2018/wordml" xmlns:w16du="http://schemas.microsoft.com/office/word/2023/wordml/word16du" xmlns:w16sdtdh="http://schemas.microsoft.com/office/word/2020/wordml/sdtdatahash" xmlns:w16se="http://schemas.microsoft.com/office/word/2015/wordml/symex" xmlns:wpg="http://schemas.microsoft.com/office/word/2010/wordprocessingGroup" xmlns:wpi="http://schemas.microsoft.com/office/word/2010/wordprocessingInk" xmlns:wne="http://schemas.microsoft.com/office/word/2006/wordml" xmlns:wps="http://schemas.microsoft.com/office/word/2010/wordprocessingShape" mc:Ignorable="w14 w15 w16se w16cid w16 w16cex w16sdtdh wp14">
   <w:body>
-    <w:p/>
     <w:p/>
     <w:p/>
     <w:p/>
@@ -282,13 +281,14 @@
           <w:bCs/>
         </w:rPr>
       </w:pPr>
-      <w:bookmarkStart w:id="0" w:name="_Toc134517332"/>
+      <w:bookmarkStart w:id="0" w:name="_Toc134797263"/>
       <w:r>
         <w:rPr>
           <w:rFonts w:ascii="Arial" w:hAnsi="Arial" w:cs="Arial"/>
           <w:b/>
           <w:bCs/>
         </w:rPr>
+        <w:lastRenderedPageBreak/>
         <w:t>Summary</w:t>
       </w:r>
       <w:bookmarkEnd w:id="0"/>
@@ -600,7 +600,7 @@
           <w:r>
             <w:fldChar w:fldCharType="separate"/>
           </w:r>
-          <w:hyperlink w:anchor="_Toc134517332" w:history="1">
+          <w:hyperlink w:anchor="_Toc134797263" w:history="1">
             <w:r>
               <w:rPr>
                 <w:rStyle w:val="Hyperlink"/>
@@ -630,7 +630,7 @@
                 <w:noProof/>
                 <w:webHidden/>
               </w:rPr>
-              <w:instrText xml:space="preserve"> PAGEREF _Toc134517332 \h </w:instrText>
+              <w:instrText xml:space="preserve"> PAGEREF _Toc134797263 \h </w:instrText>
             </w:r>
             <w:r>
               <w:rPr>
@@ -673,7 +673,7 @@
               <w:lang w:eastAsia="en-GB"/>
             </w:rPr>
           </w:pPr>
-          <w:hyperlink w:anchor="_Toc134517333" w:history="1">
+          <w:hyperlink w:anchor="_Toc134797264" w:history="1">
             <w:r>
               <w:rPr>
                 <w:rStyle w:val="Hyperlink"/>
@@ -703,7 +703,7 @@
                 <w:noProof/>
                 <w:webHidden/>
               </w:rPr>
-              <w:instrText xml:space="preserve"> PAGEREF _Toc134517333 \h </w:instrText>
+              <w:instrText xml:space="preserve"> PAGEREF _Toc134797264 \h </w:instrText>
             </w:r>
             <w:r>
               <w:rPr>
@@ -746,7 +746,7 @@
               <w:lang w:eastAsia="en-GB"/>
             </w:rPr>
           </w:pPr>
-          <w:hyperlink w:anchor="_Toc134517334" w:history="1">
+          <w:hyperlink w:anchor="_Toc134797265" w:history="1">
             <w:r>
               <w:rPr>
                 <w:rStyle w:val="Hyperlink"/>
@@ -776,7 +776,7 @@
                 <w:noProof/>
                 <w:webHidden/>
               </w:rPr>
-              <w:instrText xml:space="preserve"> PAGEREF _Toc134517334 \h </w:instrText>
+              <w:instrText xml:space="preserve"> PAGEREF _Toc134797265 \h </w:instrText>
             </w:r>
             <w:r>
               <w:rPr>
@@ -819,7 +819,7 @@
               <w:lang w:eastAsia="en-GB"/>
             </w:rPr>
           </w:pPr>
-          <w:hyperlink w:anchor="_Toc134517335" w:history="1">
+          <w:hyperlink w:anchor="_Toc134797266" w:history="1">
             <w:r>
               <w:rPr>
                 <w:rStyle w:val="Hyperlink"/>
@@ -849,7 +849,7 @@
                 <w:noProof/>
                 <w:webHidden/>
               </w:rPr>
-              <w:instrText xml:space="preserve"> PAGEREF _Toc134517335 \h </w:instrText>
+              <w:instrText xml:space="preserve"> PAGEREF _Toc134797266 \h </w:instrText>
             </w:r>
             <w:r>
               <w:rPr>
@@ -892,7 +892,7 @@
               <w:lang w:eastAsia="en-GB"/>
             </w:rPr>
           </w:pPr>
-          <w:hyperlink w:anchor="_Toc134517336" w:history="1">
+          <w:hyperlink w:anchor="_Toc134797267" w:history="1">
             <w:r>
               <w:rPr>
                 <w:rStyle w:val="Hyperlink"/>
@@ -922,7 +922,7 @@
                 <w:noProof/>
                 <w:webHidden/>
               </w:rPr>
-              <w:instrText xml:space="preserve"> PAGEREF _Toc134517336 \h </w:instrText>
+              <w:instrText xml:space="preserve"> PAGEREF _Toc134797267 \h </w:instrText>
             </w:r>
             <w:r>
               <w:rPr>
@@ -965,7 +965,7 @@
               <w:lang w:eastAsia="en-GB"/>
             </w:rPr>
           </w:pPr>
-          <w:hyperlink w:anchor="_Toc134517337" w:history="1">
+          <w:hyperlink w:anchor="_Toc134797268" w:history="1">
             <w:r>
               <w:rPr>
                 <w:rStyle w:val="Hyperlink"/>
@@ -995,7 +995,7 @@
                 <w:noProof/>
                 <w:webHidden/>
               </w:rPr>
-              <w:instrText xml:space="preserve"> PAGEREF _Toc134517337 \h </w:instrText>
+              <w:instrText xml:space="preserve"> PAGEREF _Toc134797268 \h </w:instrText>
             </w:r>
             <w:r>
               <w:rPr>
@@ -1038,7 +1038,7 @@
               <w:lang w:eastAsia="en-GB"/>
             </w:rPr>
           </w:pPr>
-          <w:hyperlink w:anchor="_Toc134517338" w:history="1">
+          <w:hyperlink w:anchor="_Toc134797269" w:history="1">
             <w:r>
               <w:rPr>
                 <w:rStyle w:val="Hyperlink"/>
@@ -1068,7 +1068,7 @@
                 <w:noProof/>
                 <w:webHidden/>
               </w:rPr>
-              <w:instrText xml:space="preserve"> PAGEREF _Toc134517338 \h </w:instrText>
+              <w:instrText xml:space="preserve"> PAGEREF _Toc134797269 \h </w:instrText>
             </w:r>
             <w:r>
               <w:rPr>
@@ -1111,7 +1111,7 @@
               <w:lang w:eastAsia="en-GB"/>
             </w:rPr>
           </w:pPr>
-          <w:hyperlink w:anchor="_Toc134517339" w:history="1">
+          <w:hyperlink w:anchor="_Toc134797270" w:history="1">
             <w:r>
               <w:rPr>
                 <w:rStyle w:val="Hyperlink"/>
@@ -1141,7 +1141,7 @@
                 <w:noProof/>
                 <w:webHidden/>
               </w:rPr>
-              <w:instrText xml:space="preserve"> PAGEREF _Toc134517339 \h </w:instrText>
+              <w:instrText xml:space="preserve"> PAGEREF _Toc134797270 \h </w:instrText>
             </w:r>
             <w:r>
               <w:rPr>
@@ -1184,7 +1184,7 @@
               <w:lang w:eastAsia="en-GB"/>
             </w:rPr>
           </w:pPr>
-          <w:hyperlink w:anchor="_Toc134517340" w:history="1">
+          <w:hyperlink w:anchor="_Toc134797271" w:history="1">
             <w:r>
               <w:rPr>
                 <w:rStyle w:val="Hyperlink"/>
@@ -1214,7 +1214,7 @@
                 <w:noProof/>
                 <w:webHidden/>
               </w:rPr>
-              <w:instrText xml:space="preserve"> PAGEREF _Toc134517340 \h </w:instrText>
+              <w:instrText xml:space="preserve"> PAGEREF _Toc134797271 \h </w:instrText>
             </w:r>
             <w:r>
               <w:rPr>
@@ -1257,7 +1257,7 @@
               <w:lang w:eastAsia="en-GB"/>
             </w:rPr>
           </w:pPr>
-          <w:hyperlink w:anchor="_Toc134517341" w:history="1">
+          <w:hyperlink w:anchor="_Toc134797272" w:history="1">
             <w:r>
               <w:rPr>
                 <w:rStyle w:val="Hyperlink"/>
@@ -1287,7 +1287,7 @@
                 <w:noProof/>
                 <w:webHidden/>
               </w:rPr>
-              <w:instrText xml:space="preserve"> PAGEREF _Toc134517341 \h </w:instrText>
+              <w:instrText xml:space="preserve"> PAGEREF _Toc134797272 \h </w:instrText>
             </w:r>
             <w:r>
               <w:rPr>
@@ -1330,7 +1330,7 @@
               <w:lang w:eastAsia="en-GB"/>
             </w:rPr>
           </w:pPr>
-          <w:hyperlink w:anchor="_Toc134517342" w:history="1">
+          <w:hyperlink w:anchor="_Toc134797273" w:history="1">
             <w:r>
               <w:rPr>
                 <w:rStyle w:val="Hyperlink"/>
@@ -1360,7 +1360,7 @@
                 <w:noProof/>
                 <w:webHidden/>
               </w:rPr>
-              <w:instrText xml:space="preserve"> PAGEREF _Toc134517342 \h </w:instrText>
+              <w:instrText xml:space="preserve"> PAGEREF _Toc134797273 \h </w:instrText>
             </w:r>
             <w:r>
               <w:rPr>
@@ -1403,7 +1403,7 @@
               <w:lang w:eastAsia="en-GB"/>
             </w:rPr>
           </w:pPr>
-          <w:hyperlink w:anchor="_Toc134517343" w:history="1">
+          <w:hyperlink w:anchor="_Toc134797274" w:history="1">
             <w:r>
               <w:rPr>
                 <w:rStyle w:val="Hyperlink"/>
@@ -1412,7 +1412,7 @@
                 <w:bCs/>
                 <w:noProof/>
               </w:rPr>
-              <w:t>Chapter 4:  Testing</w:t>
+              <w:t>Chapter 4:  Testing and Conclusion</w:t>
             </w:r>
             <w:r>
               <w:rPr>
@@ -1433,7 +1433,226 @@
                 <w:noProof/>
                 <w:webHidden/>
               </w:rPr>
-              <w:instrText xml:space="preserve"> PAGEREF _Toc134517343 \h </w:instrText>
+              <w:instrText xml:space="preserve"> PAGEREF _Toc134797274 \h </w:instrText>
+            </w:r>
+            <w:r>
+              <w:rPr>
+                <w:noProof/>
+                <w:webHidden/>
+              </w:rPr>
+            </w:r>
+            <w:r>
+              <w:rPr>
+                <w:noProof/>
+                <w:webHidden/>
+              </w:rPr>
+              <w:fldChar w:fldCharType="separate"/>
+            </w:r>
+            <w:r>
+              <w:rPr>
+                <w:noProof/>
+                <w:webHidden/>
+              </w:rPr>
+              <w:t>5</w:t>
+            </w:r>
+            <w:r>
+              <w:rPr>
+                <w:noProof/>
+                <w:webHidden/>
+              </w:rPr>
+              <w:fldChar w:fldCharType="end"/>
+            </w:r>
+          </w:hyperlink>
+        </w:p>
+        <w:p>
+          <w:pPr>
+            <w:pStyle w:val="TOC2"/>
+            <w:tabs>
+              <w:tab w:val="right" w:leader="dot" w:pos="9016"/>
+            </w:tabs>
+            <w:rPr>
+              <w:rFonts w:eastAsiaTheme="minorEastAsia"/>
+              <w:noProof/>
+              <w:lang w:eastAsia="en-GB"/>
+            </w:rPr>
+          </w:pPr>
+          <w:hyperlink w:anchor="_Toc134797275" w:history="1">
+            <w:r>
+              <w:rPr>
+                <w:rStyle w:val="Hyperlink"/>
+                <w:rFonts w:ascii="Times New Roman" w:hAnsi="Times New Roman" w:cs="Times New Roman"/>
+                <w:b/>
+                <w:bCs/>
+                <w:noProof/>
+              </w:rPr>
+              <w:t>4.1 Unit Tests:</w:t>
+            </w:r>
+            <w:r>
+              <w:rPr>
+                <w:noProof/>
+                <w:webHidden/>
+              </w:rPr>
+              <w:tab/>
+            </w:r>
+            <w:r>
+              <w:rPr>
+                <w:noProof/>
+                <w:webHidden/>
+              </w:rPr>
+              <w:fldChar w:fldCharType="begin"/>
+            </w:r>
+            <w:r>
+              <w:rPr>
+                <w:noProof/>
+                <w:webHidden/>
+              </w:rPr>
+              <w:instrText xml:space="preserve"> PAGEREF _Toc134797275 \h </w:instrText>
+            </w:r>
+            <w:r>
+              <w:rPr>
+                <w:noProof/>
+                <w:webHidden/>
+              </w:rPr>
+            </w:r>
+            <w:r>
+              <w:rPr>
+                <w:noProof/>
+                <w:webHidden/>
+              </w:rPr>
+              <w:fldChar w:fldCharType="separate"/>
+            </w:r>
+            <w:r>
+              <w:rPr>
+                <w:noProof/>
+                <w:webHidden/>
+              </w:rPr>
+              <w:t>5</w:t>
+            </w:r>
+            <w:r>
+              <w:rPr>
+                <w:noProof/>
+                <w:webHidden/>
+              </w:rPr>
+              <w:fldChar w:fldCharType="end"/>
+            </w:r>
+          </w:hyperlink>
+        </w:p>
+        <w:p>
+          <w:pPr>
+            <w:pStyle w:val="TOC2"/>
+            <w:tabs>
+              <w:tab w:val="right" w:leader="dot" w:pos="9016"/>
+            </w:tabs>
+            <w:rPr>
+              <w:rFonts w:eastAsiaTheme="minorEastAsia"/>
+              <w:noProof/>
+              <w:lang w:eastAsia="en-GB"/>
+            </w:rPr>
+          </w:pPr>
+          <w:hyperlink w:anchor="_Toc134797276" w:history="1">
+            <w:r>
+              <w:rPr>
+                <w:rStyle w:val="Hyperlink"/>
+                <w:rFonts w:ascii="Times New Roman" w:hAnsi="Times New Roman" w:cs="Times New Roman"/>
+                <w:b/>
+                <w:bCs/>
+                <w:noProof/>
+              </w:rPr>
+              <w:t>4.2 Manual Testing:</w:t>
+            </w:r>
+            <w:r>
+              <w:rPr>
+                <w:noProof/>
+                <w:webHidden/>
+              </w:rPr>
+              <w:tab/>
+            </w:r>
+            <w:r>
+              <w:rPr>
+                <w:noProof/>
+                <w:webHidden/>
+              </w:rPr>
+              <w:fldChar w:fldCharType="begin"/>
+            </w:r>
+            <w:r>
+              <w:rPr>
+                <w:noProof/>
+                <w:webHidden/>
+              </w:rPr>
+              <w:instrText xml:space="preserve"> PAGEREF _Toc134797276 \h </w:instrText>
+            </w:r>
+            <w:r>
+              <w:rPr>
+                <w:noProof/>
+                <w:webHidden/>
+              </w:rPr>
+            </w:r>
+            <w:r>
+              <w:rPr>
+                <w:noProof/>
+                <w:webHidden/>
+              </w:rPr>
+              <w:fldChar w:fldCharType="separate"/>
+            </w:r>
+            <w:r>
+              <w:rPr>
+                <w:noProof/>
+                <w:webHidden/>
+              </w:rPr>
+              <w:t>5</w:t>
+            </w:r>
+            <w:r>
+              <w:rPr>
+                <w:noProof/>
+                <w:webHidden/>
+              </w:rPr>
+              <w:fldChar w:fldCharType="end"/>
+            </w:r>
+          </w:hyperlink>
+        </w:p>
+        <w:p>
+          <w:pPr>
+            <w:pStyle w:val="TOC2"/>
+            <w:tabs>
+              <w:tab w:val="right" w:leader="dot" w:pos="9016"/>
+            </w:tabs>
+            <w:rPr>
+              <w:rFonts w:eastAsiaTheme="minorEastAsia"/>
+              <w:noProof/>
+              <w:lang w:eastAsia="en-GB"/>
+            </w:rPr>
+          </w:pPr>
+          <w:hyperlink w:anchor="_Toc134797277" w:history="1">
+            <w:r>
+              <w:rPr>
+                <w:rStyle w:val="Hyperlink"/>
+                <w:rFonts w:ascii="Times New Roman" w:hAnsi="Times New Roman" w:cs="Times New Roman"/>
+                <w:b/>
+                <w:bCs/>
+                <w:noProof/>
+              </w:rPr>
+              <w:t>4.3 Conclusion:</w:t>
+            </w:r>
+            <w:r>
+              <w:rPr>
+                <w:noProof/>
+                <w:webHidden/>
+              </w:rPr>
+              <w:tab/>
+            </w:r>
+            <w:r>
+              <w:rPr>
+                <w:noProof/>
+                <w:webHidden/>
+              </w:rPr>
+              <w:fldChar w:fldCharType="begin"/>
+            </w:r>
+            <w:r>
+              <w:rPr>
+                <w:noProof/>
+                <w:webHidden/>
+              </w:rPr>
+              <w:instrText xml:space="preserve"> PAGEREF _Toc134797277 \h </w:instrText>
             </w:r>
             <w:r>
               <w:rPr>
@@ -1476,7 +1695,7 @@
               <w:lang w:eastAsia="en-GB"/>
             </w:rPr>
           </w:pPr>
-          <w:hyperlink w:anchor="_Toc134517344" w:history="1">
+          <w:hyperlink w:anchor="_Toc134797278" w:history="1">
             <w:r>
               <w:rPr>
                 <w:rStyle w:val="Hyperlink"/>
@@ -1485,7 +1704,7 @@
                 <w:bCs/>
                 <w:noProof/>
               </w:rPr>
-              <w:t>Chapter 5:  Conclusion</w:t>
+              <w:t>Bibliography:</w:t>
             </w:r>
             <w:r>
               <w:rPr>
@@ -1506,7 +1725,7 @@
                 <w:noProof/>
                 <w:webHidden/>
               </w:rPr>
-              <w:instrText xml:space="preserve"> PAGEREF _Toc134517344 \h </w:instrText>
+              <w:instrText xml:space="preserve"> PAGEREF _Toc134797278 \h </w:instrText>
             </w:r>
             <w:r>
               <w:rPr>
@@ -1549,7 +1768,7 @@
               <w:lang w:eastAsia="en-GB"/>
             </w:rPr>
           </w:pPr>
-          <w:hyperlink w:anchor="_Toc134517345" w:history="1">
+          <w:hyperlink w:anchor="_Toc134797279" w:history="1">
             <w:r>
               <w:rPr>
                 <w:rStyle w:val="Hyperlink"/>
@@ -1558,7 +1777,7 @@
                 <w:bCs/>
                 <w:noProof/>
               </w:rPr>
-              <w:t>Bibliography:</w:t>
+              <w:t>Appendix A</w:t>
             </w:r>
             <w:r>
               <w:rPr>
@@ -1579,7 +1798,7 @@
                 <w:noProof/>
                 <w:webHidden/>
               </w:rPr>
-              <w:instrText xml:space="preserve"> PAGEREF _Toc134517345 \h </w:instrText>
+              <w:instrText xml:space="preserve"> PAGEREF _Toc134797279 \h </w:instrText>
             </w:r>
             <w:r>
               <w:rPr>
@@ -1622,7 +1841,7 @@
               <w:lang w:eastAsia="en-GB"/>
             </w:rPr>
           </w:pPr>
-          <w:hyperlink w:anchor="_Toc134517346" w:history="1">
+          <w:hyperlink w:anchor="_Toc134797280" w:history="1">
             <w:r>
               <w:rPr>
                 <w:rStyle w:val="Hyperlink"/>
@@ -1631,7 +1850,7 @@
                 <w:bCs/>
                 <w:noProof/>
               </w:rPr>
-              <w:t>Appendix A</w:t>
+              <w:t>A.1 Old Database:</w:t>
             </w:r>
             <w:r>
               <w:rPr>
@@ -1652,7 +1871,7 @@
                 <w:noProof/>
                 <w:webHidden/>
               </w:rPr>
-              <w:instrText xml:space="preserve"> PAGEREF _Toc134517346 \h </w:instrText>
+              <w:instrText xml:space="preserve"> PAGEREF _Toc134797280 \h </w:instrText>
             </w:r>
             <w:r>
               <w:rPr>
@@ -1672,7 +1891,7 @@
                 <w:noProof/>
                 <w:webHidden/>
               </w:rPr>
-              <w:t>8</w:t>
+              <w:t>7</w:t>
             </w:r>
             <w:r>
               <w:rPr>
@@ -1695,7 +1914,7 @@
               <w:lang w:eastAsia="en-GB"/>
             </w:rPr>
           </w:pPr>
-          <w:hyperlink w:anchor="_Toc134517347" w:history="1">
+          <w:hyperlink w:anchor="_Toc134797281" w:history="1">
             <w:r>
               <w:rPr>
                 <w:rStyle w:val="Hyperlink"/>
@@ -1704,7 +1923,7 @@
                 <w:bCs/>
                 <w:noProof/>
               </w:rPr>
-              <w:t>A.1 Old Database:</w:t>
+              <w:t>A.2 Old API architecture and Endpoints:</w:t>
             </w:r>
             <w:r>
               <w:rPr>
@@ -1725,7 +1944,7 @@
                 <w:noProof/>
                 <w:webHidden/>
               </w:rPr>
-              <w:instrText xml:space="preserve"> PAGEREF _Toc134517347 \h </w:instrText>
+              <w:instrText xml:space="preserve"> PAGEREF _Toc134797281 \h </w:instrText>
             </w:r>
             <w:r>
               <w:rPr>
@@ -1745,80 +1964,7 @@
                 <w:noProof/>
                 <w:webHidden/>
               </w:rPr>
-              <w:t>8</w:t>
-            </w:r>
-            <w:r>
-              <w:rPr>
-                <w:noProof/>
-                <w:webHidden/>
-              </w:rPr>
-              <w:fldChar w:fldCharType="end"/>
-            </w:r>
-          </w:hyperlink>
-        </w:p>
-        <w:p>
-          <w:pPr>
-            <w:pStyle w:val="TOC1"/>
-            <w:tabs>
-              <w:tab w:val="right" w:leader="dot" w:pos="9016"/>
-            </w:tabs>
-            <w:rPr>
-              <w:rFonts w:eastAsiaTheme="minorEastAsia"/>
-              <w:noProof/>
-              <w:lang w:eastAsia="en-GB"/>
-            </w:rPr>
-          </w:pPr>
-          <w:hyperlink w:anchor="_Toc134517348" w:history="1">
-            <w:r>
-              <w:rPr>
-                <w:rStyle w:val="Hyperlink"/>
-                <w:rFonts w:ascii="Times New Roman" w:hAnsi="Times New Roman" w:cs="Times New Roman"/>
-                <w:b/>
-                <w:bCs/>
-                <w:noProof/>
-              </w:rPr>
-              <w:t>A.2 Old API architecture and Endpoints:</w:t>
-            </w:r>
-            <w:r>
-              <w:rPr>
-                <w:noProof/>
-                <w:webHidden/>
-              </w:rPr>
-              <w:tab/>
-            </w:r>
-            <w:r>
-              <w:rPr>
-                <w:noProof/>
-                <w:webHidden/>
-              </w:rPr>
-              <w:fldChar w:fldCharType="begin"/>
-            </w:r>
-            <w:r>
-              <w:rPr>
-                <w:noProof/>
-                <w:webHidden/>
-              </w:rPr>
-              <w:instrText xml:space="preserve"> PAGEREF _Toc134517348 \h </w:instrText>
-            </w:r>
-            <w:r>
-              <w:rPr>
-                <w:noProof/>
-                <w:webHidden/>
-              </w:rPr>
-            </w:r>
-            <w:r>
-              <w:rPr>
-                <w:noProof/>
-                <w:webHidden/>
-              </w:rPr>
-              <w:fldChar w:fldCharType="separate"/>
-            </w:r>
-            <w:r>
-              <w:rPr>
-                <w:noProof/>
-                <w:webHidden/>
-              </w:rPr>
-              <w:t>8</w:t>
+              <w:t>7</w:t>
             </w:r>
             <w:r>
               <w:rPr>
@@ -1875,7 +2021,7 @@
           <w:bCs/>
         </w:rPr>
       </w:pPr>
-      <w:bookmarkStart w:id="1" w:name="_Toc134517333"/>
+      <w:bookmarkStart w:id="1" w:name="_Toc134797264"/>
       <w:r>
         <w:rPr>
           <w:rFonts w:ascii="Times New Roman" w:hAnsi="Times New Roman" w:cs="Times New Roman"/>
@@ -2082,7 +2228,7 @@
           <w:bCs/>
         </w:rPr>
       </w:pPr>
-      <w:bookmarkStart w:id="2" w:name="_Toc134517334"/>
+      <w:bookmarkStart w:id="2" w:name="_Toc134797265"/>
       <w:r>
         <w:rPr>
           <w:rFonts w:ascii="Times New Roman" w:hAnsi="Times New Roman" w:cs="Times New Roman"/>
@@ -2202,7 +2348,7 @@
           <w:bCs/>
         </w:rPr>
       </w:pPr>
-      <w:bookmarkStart w:id="3" w:name="_Toc134517335"/>
+      <w:bookmarkStart w:id="3" w:name="_Toc134797266"/>
       <w:r>
         <w:rPr>
           <w:rFonts w:ascii="Times New Roman" w:hAnsi="Times New Roman" w:cs="Times New Roman"/>
@@ -2413,7 +2559,7 @@
           <w:bCs/>
         </w:rPr>
       </w:pPr>
-      <w:bookmarkStart w:id="4" w:name="_Toc134517336"/>
+      <w:bookmarkStart w:id="4" w:name="_Toc134797267"/>
       <w:r>
         <w:rPr>
           <w:rFonts w:ascii="Times New Roman" w:hAnsi="Times New Roman" w:cs="Times New Roman"/>
@@ -2500,6 +2646,19 @@
     </w:p>
     <w:p>
       <w:pPr>
+        <w:rPr>
+          <w:rFonts w:ascii="Times New Roman" w:hAnsi="Times New Roman" w:cs="Times New Roman"/>
+        </w:rPr>
+      </w:pPr>
+      <w:r>
+        <w:rPr>
+          <w:rFonts w:ascii="Times New Roman" w:hAnsi="Times New Roman" w:cs="Times New Roman"/>
+        </w:rPr>
+        <w:t>The database is prepopulated with a certain number of airports (100) that is shared with the Federal Aviation Authority.</w:t>
+      </w:r>
+    </w:p>
+    <w:p>
+      <w:pPr>
         <w:pStyle w:val="Heading2"/>
         <w:rPr>
           <w:rFonts w:ascii="Times New Roman" w:hAnsi="Times New Roman" w:cs="Times New Roman"/>
@@ -2507,7 +2666,7 @@
           <w:bCs/>
         </w:rPr>
       </w:pPr>
-      <w:bookmarkStart w:id="5" w:name="_Toc134517337"/>
+      <w:bookmarkStart w:id="5" w:name="_Toc134797268"/>
       <w:r>
         <w:rPr>
           <w:rFonts w:ascii="Times New Roman" w:hAnsi="Times New Roman" w:cs="Times New Roman"/>
@@ -2677,21 +2836,6 @@
         <w:t>Change of the relationship between the Flight and Airport Model. In the initial design, a one-to-one relationship was implemented, in fact this was a mistake during the old design of the system as the relationship should be a one-to-many relationship because each airport can have many flights instead of just one.</w:t>
       </w:r>
     </w:p>
-    <w:p>
-      <w:pPr>
-        <w:rPr>
-          <w:rFonts w:ascii="Times New Roman" w:hAnsi="Times New Roman" w:cs="Times New Roman"/>
-        </w:rPr>
-      </w:pPr>
-    </w:p>
-    <w:p>
-      <w:pPr>
-        <w:rPr>
-          <w:rFonts w:ascii="Times New Roman" w:hAnsi="Times New Roman" w:cs="Times New Roman"/>
-        </w:rPr>
-      </w:pPr>
-    </w:p>
-    <w:p/>
     <w:p>
       <w:r>
         <w:rPr>
@@ -2771,7 +2915,7 @@
           <w:bCs/>
         </w:rPr>
       </w:pPr>
-      <w:bookmarkStart w:id="6" w:name="_Toc134517338"/>
+      <w:bookmarkStart w:id="6" w:name="_Toc134797269"/>
       <w:r>
         <w:rPr>
           <w:rFonts w:ascii="Times New Roman" w:hAnsi="Times New Roman" w:cs="Times New Roman"/>
@@ -2836,7 +2980,7 @@
           <w:bCs/>
         </w:rPr>
       </w:pPr>
-      <w:bookmarkStart w:id="7" w:name="_Toc134517339"/>
+      <w:bookmarkStart w:id="7" w:name="_Toc134797270"/>
       <w:r>
         <w:rPr>
           <w:rFonts w:ascii="Times New Roman" w:hAnsi="Times New Roman" w:cs="Times New Roman"/>
@@ -2876,7 +3020,7 @@
           <w:bCs/>
         </w:rPr>
       </w:pPr>
-      <w:bookmarkStart w:id="8" w:name="_Toc134517340"/>
+      <w:bookmarkStart w:id="8" w:name="_Toc134797271"/>
       <w:r>
         <w:rPr>
           <w:rFonts w:ascii="Times New Roman" w:hAnsi="Times New Roman" w:cs="Times New Roman"/>
@@ -3225,7 +3369,7 @@
           <w:bCs/>
         </w:rPr>
       </w:pPr>
-      <w:bookmarkStart w:id="9" w:name="_Toc134517341"/>
+      <w:bookmarkStart w:id="9" w:name="_Toc134797272"/>
       <w:r>
         <w:rPr>
           <w:rFonts w:ascii="Times New Roman" w:hAnsi="Times New Roman" w:cs="Times New Roman"/>
@@ -3356,7 +3500,7 @@
           <w:bCs/>
         </w:rPr>
       </w:pPr>
-      <w:bookmarkStart w:id="10" w:name="_Toc134517342"/>
+      <w:bookmarkStart w:id="10" w:name="_Toc134797273"/>
       <w:r>
         <w:rPr>
           <w:rFonts w:ascii="Times New Roman" w:hAnsi="Times New Roman" w:cs="Times New Roman"/>
@@ -3534,7 +3678,7 @@
           <w:bCs/>
         </w:rPr>
       </w:pPr>
-      <w:bookmarkStart w:id="11" w:name="_Toc134517343"/>
+      <w:bookmarkStart w:id="11" w:name="_Toc134797274"/>
       <w:r>
         <w:rPr>
           <w:rFonts w:ascii="Times New Roman" w:hAnsi="Times New Roman" w:cs="Times New Roman"/>
@@ -3553,70 +3697,461 @@
         <w:br/>
         <w:t>Testing</w:t>
       </w:r>
-      <w:bookmarkEnd w:id="11"/>
-    </w:p>
-    <w:p/>
-    <w:p>
-      <w:pPr>
-        <w:rPr>
-          <w:rFonts w:ascii="Times New Roman" w:hAnsi="Times New Roman" w:cs="Times New Roman"/>
-        </w:rPr>
-      </w:pPr>
-      <w:r>
-        <w:rPr>
-          <w:rFonts w:ascii="Times New Roman" w:hAnsi="Times New Roman" w:cs="Times New Roman"/>
-        </w:rPr>
-        <w:t xml:space="preserve">This section discusses the testing procedures that were used for this project. The testing was conducted using two types of testing. Firstly, Unit tests were implemented for each endpoint method used on the project. Secondly, </w:t>
-      </w:r>
-      <w:r>
-        <w:rPr>
-          <w:rFonts w:ascii="Times New Roman" w:hAnsi="Times New Roman" w:cs="Times New Roman"/>
-        </w:rPr>
-        <w:t>manual testing that was performed mainly through the admin interface of the API.</w:t>
-      </w:r>
-    </w:p>
-    <w:p>
-      <w:pPr>
-        <w:pStyle w:val="Heading2"/>
+      <w:r>
         <w:rPr>
           <w:rFonts w:ascii="Times New Roman" w:hAnsi="Times New Roman" w:cs="Times New Roman"/>
           <w:b/>
           <w:bCs/>
         </w:rPr>
-      </w:pPr>
-      <w:r>
+        <w:t xml:space="preserve"> and Conclusion</w:t>
+      </w:r>
+      <w:bookmarkEnd w:id="11"/>
+    </w:p>
+    <w:p/>
+    <w:p>
+      <w:pPr>
+        <w:ind w:firstLine="720"/>
+        <w:rPr>
+          <w:rFonts w:ascii="Times New Roman" w:hAnsi="Times New Roman" w:cs="Times New Roman"/>
+        </w:rPr>
+      </w:pPr>
+      <w:r>
+        <w:rPr>
+          <w:rFonts w:ascii="Times New Roman" w:hAnsi="Times New Roman" w:cs="Times New Roman"/>
+        </w:rPr>
+        <w:t xml:space="preserve">This section discusses the testing procedures that were used for this project. The testing was conducted using two types of testing. Firstly, Unit tests were implemented for each endpoint method used on the project. Secondly, </w:t>
+      </w:r>
+      <w:r>
+        <w:rPr>
+          <w:rFonts w:ascii="Times New Roman" w:hAnsi="Times New Roman" w:cs="Times New Roman"/>
+        </w:rPr>
+        <w:t>manual testing that was performed mainly through the admin interface of the API.</w:t>
+      </w:r>
+    </w:p>
+    <w:p>
+      <w:pPr>
+        <w:ind w:firstLine="720"/>
+        <w:rPr>
+          <w:rFonts w:ascii="Times New Roman" w:hAnsi="Times New Roman" w:cs="Times New Roman"/>
+        </w:rPr>
+      </w:pPr>
+    </w:p>
+    <w:p>
+      <w:pPr>
+        <w:pStyle w:val="Heading2"/>
         <w:rPr>
           <w:rFonts w:ascii="Times New Roman" w:hAnsi="Times New Roman" w:cs="Times New Roman"/>
           <w:b/>
           <w:bCs/>
         </w:rPr>
+      </w:pPr>
+      <w:bookmarkStart w:id="12" w:name="_Toc134797275"/>
+      <w:r>
+        <w:rPr>
+          <w:rFonts w:ascii="Times New Roman" w:hAnsi="Times New Roman" w:cs="Times New Roman"/>
+          <w:b/>
+          <w:bCs/>
+        </w:rPr>
         <w:t>4.1 Unit Tests:</w:t>
+      </w:r>
+      <w:bookmarkEnd w:id="12"/>
+    </w:p>
+    <w:p>
+      <w:pPr>
+        <w:ind w:firstLine="720"/>
+        <w:rPr>
+          <w:rFonts w:ascii="Times New Roman" w:hAnsi="Times New Roman" w:cs="Times New Roman"/>
+        </w:rPr>
+      </w:pPr>
+      <w:r>
+        <w:rPr>
+          <w:rFonts w:ascii="Times New Roman" w:hAnsi="Times New Roman" w:cs="Times New Roman"/>
+        </w:rPr>
+        <w:t xml:space="preserve">Unit tests are implemented in the tests folder. The API endpoints are tested through the project by writing coded tests that ensure the efficiency and correctness of the endpoints. </w:t>
+      </w:r>
+    </w:p>
+    <w:p>
+      <w:pPr>
+        <w:rPr>
+          <w:rFonts w:ascii="Times New Roman" w:hAnsi="Times New Roman" w:cs="Times New Roman"/>
+        </w:rPr>
+      </w:pPr>
+      <w:r>
+        <w:rPr>
+          <w:rFonts w:ascii="Times New Roman" w:hAnsi="Times New Roman" w:cs="Times New Roman"/>
+        </w:rPr>
+        <w:t>To do the testing a mock database is created to save and apply changes to the models</w:t>
+      </w:r>
+      <w:r>
+        <w:rPr>
+          <w:rFonts w:ascii="Times New Roman" w:hAnsi="Times New Roman" w:cs="Times New Roman"/>
+        </w:rPr>
+        <w:t>. The instances and changes are saved in this new mock database, this preferable so that the data in the actual database does not get altered or corrupted.</w:t>
+      </w:r>
+    </w:p>
+    <w:p>
+      <w:pPr>
+        <w:rPr>
+          <w:rFonts w:ascii="Times New Roman" w:hAnsi="Times New Roman" w:cs="Times New Roman"/>
+        </w:rPr>
+      </w:pPr>
+      <w:r>
+        <w:rPr>
+          <w:rFonts w:ascii="Times New Roman" w:hAnsi="Times New Roman" w:cs="Times New Roman"/>
+        </w:rPr>
+        <w:t xml:space="preserve">At the beginning of each test a client is created. The client is used to send “POST”, and “DELETE” requests to the different API endpoints of the project. The client will save the received response which is then used to check the status code of the response and exercise </w:t>
+      </w:r>
+      <w:r>
+        <w:rPr>
+          <w:rFonts w:ascii="Times New Roman" w:hAnsi="Times New Roman" w:cs="Times New Roman"/>
+        </w:rPr>
+        <w:t>testing using the status code.</w:t>
+      </w:r>
+    </w:p>
+    <w:p>
+      <w:pPr>
+        <w:rPr>
+          <w:rFonts w:ascii="Times New Roman" w:hAnsi="Times New Roman" w:cs="Times New Roman"/>
+        </w:rPr>
+      </w:pPr>
+      <w:r>
+        <w:rPr>
+          <w:rFonts w:ascii="Times New Roman" w:hAnsi="Times New Roman" w:cs="Times New Roman"/>
+        </w:rPr>
+        <w:t>At the end of the testing the mock database is destroyed with all the data that it contains.</w:t>
+      </w:r>
+    </w:p>
+    <w:p>
+      <w:pPr>
+        <w:rPr>
+          <w:rFonts w:ascii="Times New Roman" w:hAnsi="Times New Roman" w:cs="Times New Roman"/>
+        </w:rPr>
+      </w:pPr>
+    </w:p>
+    <w:p>
+      <w:pPr>
+        <w:pStyle w:val="Heading2"/>
+        <w:rPr>
+          <w:rFonts w:ascii="Times New Roman" w:hAnsi="Times New Roman" w:cs="Times New Roman"/>
+          <w:b/>
+          <w:bCs/>
+        </w:rPr>
+      </w:pPr>
+      <w:bookmarkStart w:id="13" w:name="_Toc134797276"/>
+      <w:r>
+        <w:rPr>
+          <w:rFonts w:ascii="Times New Roman" w:hAnsi="Times New Roman" w:cs="Times New Roman"/>
+          <w:b/>
+          <w:bCs/>
+        </w:rPr>
+        <w:t>4.2 Manual Testing:</w:t>
+      </w:r>
+      <w:bookmarkEnd w:id="13"/>
+    </w:p>
+    <w:p>
+      <w:r>
+        <w:tab/>
+      </w:r>
+      <w:r>
+        <w:rPr>
+          <w:rFonts w:ascii="Times New Roman" w:hAnsi="Times New Roman" w:cs="Times New Roman"/>
+        </w:rPr>
+        <w:t>The manual testing is done through using the API endpoints by creating multiple communication with the FAA while transferring data through the endpoints. A flight is created using the Django admin interface which will than  automatically send a “POST”</w:t>
+      </w:r>
+      <w:r>
+        <w:rPr>
+          <w:rFonts w:ascii="Times New Roman" w:hAnsi="Times New Roman" w:cs="Times New Roman"/>
+        </w:rPr>
+        <w:tab/>
+        <w:t xml:space="preserve"> or “PATCH” request to the FAA. Deleting a Flight will send a “DELETE” request to the FAA, all that needs to be done is to check on both API’s databases if the flights were added or deleted successfully. Accordingly, from the FAA, once a booking is added or deleted it sends a “POST” or “DELETE” request to the airline. To check if the booking endpoint works checking the database instances is sufficient.</w:t>
+      </w:r>
+      <w:r>
+        <w:t xml:space="preserve"> </w:t>
+      </w:r>
+    </w:p>
+    <w:p/>
+    <w:p>
+      <w:pPr>
+        <w:pStyle w:val="Heading2"/>
+        <w:rPr>
+          <w:rFonts w:ascii="Times New Roman" w:hAnsi="Times New Roman" w:cs="Times New Roman"/>
+          <w:b/>
+          <w:bCs/>
+        </w:rPr>
+      </w:pPr>
+      <w:bookmarkStart w:id="14" w:name="_Toc134797277"/>
+      <w:r>
+        <w:rPr>
+          <w:rFonts w:ascii="Times New Roman" w:hAnsi="Times New Roman" w:cs="Times New Roman"/>
+          <w:b/>
+          <w:bCs/>
+        </w:rPr>
+        <w:t>4.3 Conclusion:</w:t>
+      </w:r>
+      <w:bookmarkEnd w:id="14"/>
+    </w:p>
+    <w:p>
+      <w:pPr>
+        <w:rPr>
+          <w:rFonts w:ascii="Times New Roman" w:hAnsi="Times New Roman" w:cs="Times New Roman"/>
+        </w:rPr>
+      </w:pPr>
+      <w:r>
+        <w:tab/>
+      </w:r>
+      <w:r>
+        <w:rPr>
+          <w:rFonts w:ascii="Times New Roman" w:hAnsi="Times New Roman" w:cs="Times New Roman"/>
+        </w:rPr>
+        <w:t xml:space="preserve">The airline </w:t>
+      </w:r>
+      <w:r>
+        <w:rPr>
+          <w:rFonts w:ascii="Times New Roman" w:hAnsi="Times New Roman" w:cs="Times New Roman"/>
+        </w:rPr>
+        <w:t>“</w:t>
+      </w:r>
+      <w:r>
+        <w:rPr>
+          <w:rFonts w:ascii="Times New Roman" w:hAnsi="Times New Roman" w:cs="Times New Roman"/>
+        </w:rPr>
+        <w:t>AP</w:t>
+      </w:r>
+      <w:r>
+        <w:rPr>
+          <w:rFonts w:ascii="Times New Roman" w:hAnsi="Times New Roman" w:cs="Times New Roman"/>
+        </w:rPr>
+        <w:t xml:space="preserve">I Airlines” API </w:t>
+      </w:r>
+      <w:r>
+        <w:rPr>
+          <w:rFonts w:ascii="Times New Roman" w:hAnsi="Times New Roman" w:cs="Times New Roman"/>
+        </w:rPr>
+        <w:t xml:space="preserve"> is deployed to the web through </w:t>
+      </w:r>
+      <w:proofErr w:type="spellStart"/>
+      <w:r>
+        <w:rPr>
+          <w:rFonts w:ascii="Times New Roman" w:hAnsi="Times New Roman" w:cs="Times New Roman"/>
+        </w:rPr>
+        <w:t>pythonanywhere</w:t>
+      </w:r>
+      <w:proofErr w:type="spellEnd"/>
+      <w:r>
+        <w:rPr>
+          <w:rFonts w:ascii="Times New Roman" w:hAnsi="Times New Roman" w:cs="Times New Roman"/>
+        </w:rPr>
+        <w:t>.</w:t>
+      </w:r>
+      <w:r>
+        <w:rPr>
+          <w:rFonts w:ascii="Times New Roman" w:hAnsi="Times New Roman" w:cs="Times New Roman"/>
+        </w:rPr>
+        <w:t xml:space="preserve"> The API is fully functional and was extensively tested with the Federal Aviation Authority. Both flights and bookings endpoints were implemented in the API including each of their methods. Each method was developed in a way that ensures security and efficiency of the API. </w:t>
+      </w:r>
+    </w:p>
+    <w:p>
+      <w:pPr>
+        <w:rPr>
+          <w:rFonts w:ascii="Times New Roman" w:hAnsi="Times New Roman" w:cs="Times New Roman"/>
+        </w:rPr>
+      </w:pPr>
+      <w:r>
+        <w:rPr>
+          <w:rFonts w:ascii="Times New Roman" w:hAnsi="Times New Roman" w:cs="Times New Roman"/>
+        </w:rPr>
+        <w:t>The airline API is an independent API that only communicates with Federal Aviation Authority. Which allowed more flexibility and facilitated the development of this API.</w:t>
       </w:r>
     </w:p>
     <w:p/>
     <w:p/>
-    <w:p>
-      <w:pPr>
-        <w:pStyle w:val="Heading2"/>
+    <w:p/>
+    <w:p/>
+    <w:p>
+      <w:pPr>
+        <w:pStyle w:val="Heading1"/>
+        <w:jc w:val="center"/>
         <w:rPr>
           <w:rFonts w:ascii="Times New Roman" w:hAnsi="Times New Roman" w:cs="Times New Roman"/>
           <w:b/>
           <w:bCs/>
         </w:rPr>
       </w:pPr>
+      <w:bookmarkStart w:id="15" w:name="_Toc134797278"/>
       <w:r>
         <w:rPr>
           <w:rFonts w:ascii="Times New Roman" w:hAnsi="Times New Roman" w:cs="Times New Roman"/>
           <w:b/>
           <w:bCs/>
         </w:rPr>
-        <w:t>4.2 Manual Testing:</w:t>
-      </w:r>
-    </w:p>
-    <w:p>
-      <w:r>
-        <w:tab/>
-      </w:r>
+        <w:lastRenderedPageBreak/>
+        <w:t>Bibliography:</w:t>
+      </w:r>
+      <w:bookmarkEnd w:id="15"/>
+    </w:p>
+    <w:p/>
+    <w:p>
+      <w:pPr>
+        <w:pStyle w:val="ListParagraph"/>
+        <w:numPr>
+          <w:ilvl w:val="0"/>
+          <w:numId w:val="21"/>
+        </w:numPr>
+        <w:jc w:val="both"/>
+      </w:pPr>
+      <w:r>
+        <w:t xml:space="preserve">MySQL. 2023. </w:t>
+      </w:r>
+      <w:r>
+        <w:rPr>
+          <w:i/>
+          <w:iCs/>
+        </w:rPr>
+        <w:t>MySQL Documentation</w:t>
+      </w:r>
+      <w:r>
+        <w:t xml:space="preserve">. [Online]. [Accessed 02 May 2023]. Available from: </w:t>
+      </w:r>
+      <w:hyperlink r:id="rId10" w:history="1">
+        <w:r>
+          <w:rPr>
+            <w:rStyle w:val="Hyperlink"/>
+          </w:rPr>
+          <w:t>https://dev.mysql.com/doc/</w:t>
+        </w:r>
+      </w:hyperlink>
+    </w:p>
+    <w:p>
+      <w:pPr>
+        <w:pStyle w:val="ListParagraph"/>
+        <w:numPr>
+          <w:ilvl w:val="0"/>
+          <w:numId w:val="20"/>
+        </w:numPr>
+        <w:jc w:val="both"/>
+      </w:pPr>
+      <w:proofErr w:type="spellStart"/>
+      <w:r>
+        <w:t>Pythonanywhere</w:t>
+      </w:r>
+      <w:proofErr w:type="spellEnd"/>
+      <w:r>
+        <w:t xml:space="preserve">. 2023. </w:t>
+      </w:r>
+      <w:r>
+        <w:rPr>
+          <w:i/>
+          <w:iCs/>
+        </w:rPr>
+        <w:t>Dashboard</w:t>
+      </w:r>
+      <w:r>
+        <w:t>. [Online]. [Accessed</w:t>
+      </w:r>
+      <w:r>
+        <w:t xml:space="preserve"> 29 </w:t>
+      </w:r>
+      <w:r>
+        <w:t xml:space="preserve">April 2023]. Available from: </w:t>
+      </w:r>
+      <w:hyperlink r:id="rId11" w:history="1">
+        <w:r>
+          <w:rPr>
+            <w:rStyle w:val="Hyperlink"/>
+          </w:rPr>
+          <w:t>https://www.pythonanywhere.com/</w:t>
+        </w:r>
+      </w:hyperlink>
+    </w:p>
+    <w:p>
+      <w:pPr>
+        <w:pStyle w:val="ListParagraph"/>
+        <w:numPr>
+          <w:ilvl w:val="0"/>
+          <w:numId w:val="20"/>
+        </w:numPr>
+        <w:tabs>
+          <w:tab w:val="left" w:pos="915"/>
+        </w:tabs>
+        <w:spacing w:after="120" w:line="360" w:lineRule="atLeast"/>
+        <w:jc w:val="both"/>
+      </w:pPr>
+      <w:r>
+        <w:t xml:space="preserve">Section. 2021. </w:t>
+      </w:r>
+      <w:r>
+        <w:rPr>
+          <w:i/>
+          <w:iCs/>
+        </w:rPr>
+        <w:t xml:space="preserve">Choosing between Django, Flask, and </w:t>
+      </w:r>
+      <w:proofErr w:type="spellStart"/>
+      <w:r>
+        <w:rPr>
+          <w:i/>
+          <w:iCs/>
+        </w:rPr>
+        <w:t>FastAPI</w:t>
+      </w:r>
+      <w:proofErr w:type="spellEnd"/>
+      <w:r>
+        <w:t xml:space="preserve">. [Online]. [Accessed 9 December 2022]. Available from: </w:t>
+      </w:r>
+      <w:hyperlink r:id="rId12" w:history="1">
+        <w:r>
+          <w:rPr>
+            <w:rStyle w:val="Hyperlink"/>
+          </w:rPr>
+          <w:t>https://www.section.io/engineering-education/choosing-between-django-flask-and-fastapi/</w:t>
+        </w:r>
+      </w:hyperlink>
+    </w:p>
+    <w:p>
+      <w:pPr>
+        <w:pStyle w:val="ListParagraph"/>
+        <w:numPr>
+          <w:ilvl w:val="0"/>
+          <w:numId w:val="20"/>
+        </w:numPr>
+        <w:tabs>
+          <w:tab w:val="left" w:pos="915"/>
+        </w:tabs>
+        <w:spacing w:after="120" w:line="360" w:lineRule="atLeast"/>
+        <w:jc w:val="both"/>
+      </w:pPr>
+      <w:r>
+        <w:t xml:space="preserve">SQLite. 2022. </w:t>
+      </w:r>
+      <w:r>
+        <w:rPr>
+          <w:i/>
+          <w:iCs/>
+        </w:rPr>
+        <w:t>SQLite As an Application File Format</w:t>
+      </w:r>
+      <w:r>
+        <w:t xml:space="preserve">. [Online]. [Accessed 2 December 2022]. Available from: </w:t>
+      </w:r>
+      <w:hyperlink r:id="rId13" w:history="1">
+        <w:r>
+          <w:rPr>
+            <w:rStyle w:val="Hyperlink"/>
+          </w:rPr>
+          <w:t>https://www.sqlite.org/aff_short.html</w:t>
+        </w:r>
+      </w:hyperlink>
+    </w:p>
+    <w:p>
+      <w:pPr>
+        <w:ind w:left="360"/>
+        <w:jc w:val="both"/>
+      </w:pPr>
+    </w:p>
+    <w:p>
+      <w:pPr>
+        <w:jc w:val="both"/>
+      </w:pPr>
     </w:p>
     <w:p/>
     <w:p/>
@@ -3638,14 +4173,6 @@
     <w:p/>
     <w:p/>
     <w:p/>
-    <w:p/>
-    <w:p/>
-    <w:p/>
-    <w:p/>
-    <w:p/>
-    <w:p/>
-    <w:p/>
-    <w:p/>
     <w:p>
       <w:pPr>
         <w:pStyle w:val="Heading1"/>
@@ -3656,161 +4183,38 @@
           <w:bCs/>
         </w:rPr>
       </w:pPr>
-      <w:bookmarkStart w:id="12" w:name="_Toc134517344"/>
+      <w:bookmarkStart w:id="16" w:name="_Toc134797279"/>
       <w:r>
         <w:rPr>
           <w:rFonts w:ascii="Times New Roman" w:hAnsi="Times New Roman" w:cs="Times New Roman"/>
           <w:b/>
           <w:bCs/>
         </w:rPr>
-        <w:t xml:space="preserve">Chapter 5: </w:t>
-      </w:r>
-      <w:r>
+        <w:lastRenderedPageBreak/>
+        <w:t>Appendix A</w:t>
+      </w:r>
+      <w:bookmarkEnd w:id="16"/>
+    </w:p>
+    <w:p/>
+    <w:p>
+      <w:pPr>
+        <w:pStyle w:val="Heading1"/>
         <w:rPr>
           <w:rFonts w:ascii="Times New Roman" w:hAnsi="Times New Roman" w:cs="Times New Roman"/>
           <w:b/>
           <w:bCs/>
         </w:rPr>
-        <w:br/>
-        <w:t>Conclusion</w:t>
-      </w:r>
-      <w:bookmarkEnd w:id="12"/>
-    </w:p>
-    <w:p/>
-    <w:p/>
-    <w:p/>
-    <w:p/>
-    <w:p/>
-    <w:p/>
-    <w:p/>
-    <w:p/>
-    <w:p/>
-    <w:p/>
-    <w:p/>
-    <w:p/>
-    <w:p/>
-    <w:p/>
-    <w:p/>
-    <w:p/>
-    <w:p/>
-    <w:p/>
-    <w:p/>
-    <w:p/>
-    <w:p/>
-    <w:p/>
-    <w:p/>
-    <w:p/>
-    <w:p/>
-    <w:p/>
-    <w:p/>
-    <w:p/>
-    <w:p/>
-    <w:p/>
-    <w:p>
-      <w:pPr>
-        <w:pStyle w:val="Heading1"/>
-        <w:jc w:val="center"/>
+      </w:pPr>
+      <w:bookmarkStart w:id="17" w:name="_Toc134797280"/>
+      <w:r>
         <w:rPr>
           <w:rFonts w:ascii="Times New Roman" w:hAnsi="Times New Roman" w:cs="Times New Roman"/>
           <w:b/>
           <w:bCs/>
         </w:rPr>
-      </w:pPr>
-      <w:bookmarkStart w:id="13" w:name="_Toc134517345"/>
-      <w:r>
-        <w:rPr>
-          <w:rFonts w:ascii="Times New Roman" w:hAnsi="Times New Roman" w:cs="Times New Roman"/>
-          <w:b/>
-          <w:bCs/>
-        </w:rPr>
-        <w:t>Bibliography:</w:t>
-      </w:r>
-      <w:bookmarkEnd w:id="13"/>
-    </w:p>
-    <w:p/>
-    <w:p>
-      <w:pPr>
-        <w:pStyle w:val="ListParagraph"/>
-        <w:numPr>
-          <w:ilvl w:val="0"/>
-          <w:numId w:val="6"/>
-        </w:numPr>
-      </w:pPr>
-      <w:hyperlink r:id="rId10" w:history="1">
-        <w:r>
-          <w:rPr>
-            <w:rStyle w:val="Hyperlink"/>
-          </w:rPr>
-          <w:t>https://www.pythonanywhere.com/</w:t>
-        </w:r>
-      </w:hyperlink>
-    </w:p>
-    <w:p/>
-    <w:p/>
-    <w:p/>
-    <w:p/>
-    <w:p/>
-    <w:p/>
-    <w:p/>
-    <w:p/>
-    <w:p/>
-    <w:p/>
-    <w:p/>
-    <w:p/>
-    <w:p/>
-    <w:p/>
-    <w:p/>
-    <w:p/>
-    <w:p/>
-    <w:p/>
-    <w:p/>
-    <w:p/>
-    <w:p/>
-    <w:p/>
-    <w:p/>
-    <w:p/>
-    <w:p/>
-    <w:p>
-      <w:pPr>
-        <w:pStyle w:val="Heading1"/>
-        <w:jc w:val="center"/>
-        <w:rPr>
-          <w:rFonts w:ascii="Times New Roman" w:hAnsi="Times New Roman" w:cs="Times New Roman"/>
-          <w:b/>
-          <w:bCs/>
-        </w:rPr>
-      </w:pPr>
-      <w:bookmarkStart w:id="14" w:name="_Toc134517346"/>
-      <w:r>
-        <w:rPr>
-          <w:rFonts w:ascii="Times New Roman" w:hAnsi="Times New Roman" w:cs="Times New Roman"/>
-          <w:b/>
-          <w:bCs/>
-        </w:rPr>
-        <w:t>Appendix A</w:t>
-      </w:r>
-      <w:bookmarkEnd w:id="14"/>
-    </w:p>
-    <w:p/>
-    <w:p>
-      <w:pPr>
-        <w:pStyle w:val="Heading1"/>
-        <w:rPr>
-          <w:rFonts w:ascii="Times New Roman" w:hAnsi="Times New Roman" w:cs="Times New Roman"/>
-          <w:b/>
-          <w:bCs/>
-        </w:rPr>
-      </w:pPr>
-      <w:bookmarkStart w:id="15" w:name="_Toc134517347"/>
-      <w:r>
-        <w:rPr>
-          <w:rFonts w:ascii="Times New Roman" w:hAnsi="Times New Roman" w:cs="Times New Roman"/>
-          <w:b/>
-          <w:bCs/>
-        </w:rPr>
         <w:t>A.1 Old Database:</w:t>
       </w:r>
-      <w:bookmarkEnd w:id="15"/>
+      <w:bookmarkEnd w:id="17"/>
     </w:p>
     <w:p>
       <w:r>
@@ -3834,7 +4238,7 @@
                     <pic:cNvPicPr/>
                   </pic:nvPicPr>
                   <pic:blipFill>
-                    <a:blip r:embed="rId11"/>
+                    <a:blip r:embed="rId14"/>
                     <a:stretch>
                       <a:fillRect/>
                     </a:stretch>
@@ -3885,7 +4289,7 @@
           <w:bCs/>
         </w:rPr>
       </w:pPr>
-      <w:bookmarkStart w:id="16" w:name="_Toc134517348"/>
+      <w:bookmarkStart w:id="18" w:name="_Toc134797281"/>
       <w:r>
         <w:rPr>
           <w:rFonts w:ascii="Times New Roman" w:hAnsi="Times New Roman" w:cs="Times New Roman"/>
@@ -3894,7 +4298,7 @@
         </w:rPr>
         <w:t>A.2 Old API architecture and Endpoints:</w:t>
       </w:r>
-      <w:bookmarkEnd w:id="16"/>
+      <w:bookmarkEnd w:id="18"/>
     </w:p>
     <w:p/>
     <w:p>
@@ -3908,7 +4312,6 @@
         <w:rPr>
           <w:noProof/>
         </w:rPr>
-        <w:lastRenderedPageBreak/>
         <w:drawing>
           <wp:inline distT="0" distB="0" distL="0" distR="0" wp14:anchorId="53A40B38" wp14:editId="0B33FB70">
             <wp:extent cx="5731510" cy="4086225"/>
@@ -3927,7 +4330,7 @@
                     </pic:cNvPicPr>
                   </pic:nvPicPr>
                   <pic:blipFill>
-                    <a:blip r:embed="rId12">
+                    <a:blip r:embed="rId15">
                       <a:extLst>
                         <a:ext uri="{28A0092B-C50C-407E-A947-70E740481C1C}">
                           <a14:useLocalDpi xmlns:a14="http://schemas.microsoft.com/office/drawing/2010/main" val="0"/>
@@ -3984,7 +4387,7 @@
       </w:r>
     </w:p>
     <w:sectPr>
-      <w:headerReference w:type="default" r:id="rId13"/>
+      <w:headerReference w:type="default" r:id="rId16"/>
       <w:pgSz w:w="11906" w:h="16838"/>
       <w:pgMar w:top="1440" w:right="1440" w:bottom="1440" w:left="1440" w:header="708" w:footer="708" w:gutter="0"/>
       <w:pgNumType w:start="1"/>
@@ -4058,6 +4461,208 @@
 <file path=word/numbering.xml><?xml version="1.0" encoding="utf-8"?>
 <w:numbering xmlns:wpc="http://schemas.microsoft.com/office/word/2010/wordprocessingCanvas" xmlns:cx="http://schemas.microsoft.com/office/drawing/2014/chartex" xmlns:cx1="http://schemas.microsoft.com/office/drawing/2015/9/8/chartex" xmlns:cx2="http://schemas.microsoft.com/office/drawing/2015/10/21/chartex" xmlns:cx3="http://schemas.microsoft.com/office/drawing/2016/5/9/chartex" xmlns:cx4="http://schemas.microsoft.com/office/drawing/2016/5/10/chartex" xmlns:cx5="http://schemas.microsoft.com/office/drawing/2016/5/11/chartex" xmlns:cx6="http://schemas.microsoft.com/office/drawing/2016/5/12/chartex" xmlns:cx7="http://schemas.microsoft.com/office/drawing/2016/5/13/chartex" xmlns:cx8="http://schemas.microsoft.com/office/drawing/2016/5/14/chartex" xmlns:mc="http://schemas.openxmlformats.org/markup-compatibility/2006" xmlns:aink="http://schemas.microsoft.com/office/drawing/2016/ink" xmlns:am3d="http://schemas.microsoft.com/office/drawing/2017/model3d" xmlns:o="urn:schemas-microsoft-com:office:office" xmlns:oel="http://schemas.microsoft.com/office/2019/extlst" xmlns:r="http://schemas.openxmlformats.org/officeDocument/2006/relationships" xmlns:m="http://schemas.openxmlformats.org/officeDocument/2006/math" xmlns:v="urn:schemas-microsoft-com:vml" xmlns:wp14="http://schemas.microsoft.com/office/word/2010/wordprocessingDrawing" xmlns:wp="http://schemas.openxmlformats.org/drawingml/2006/wordprocessingDrawing" xmlns:w10="urn:schemas-microsoft-com:office:word" xmlns:w="http://schemas.openxmlformats.org/wordprocessingml/2006/main" xmlns:w14="http://schemas.microsoft.com/office/word/2010/wordml" xmlns:w15="http://schemas.microsoft.com/office/word/2012/wordml" xmlns:w16cex="http://schemas.microsoft.com/office/word/2018/wordml/cex" xmlns:w16cid="http://schemas.microsoft.com/office/word/2016/wordml/cid" xmlns:w16="http://schemas.microsoft.com/office/word/2018/wordml" xmlns:w16du="http://schemas.microsoft.com/office/word/2023/wordml/word16du" xmlns:w16sdtdh="http://schemas.microsoft.com/office/word/2020/wordml/sdtdatahash" xmlns:w16se="http://schemas.microsoft.com/office/word/2015/wordml/symex" xmlns:wpg="http://schemas.microsoft.com/office/word/2010/wordprocessingGroup" xmlns:wpi="http://schemas.microsoft.com/office/word/2010/wordprocessingInk" xmlns:wne="http://schemas.microsoft.com/office/word/2006/wordml" xmlns:wps="http://schemas.microsoft.com/office/word/2010/wordprocessingShape" mc:Ignorable="w14 w15 w16se w16cid w16 w16cex w16sdtdh wp14">
   <w:abstractNum w:abstractNumId="0" w15:restartNumberingAfterBreak="0">
+    <w:nsid w:val="03796F8C"/>
+    <w:multiLevelType w:val="hybridMultilevel"/>
+    <w:tmpl w:val="72E2C9C0"/>
+    <w:lvl w:ilvl="0" w:tplc="797E3EAE">
+      <w:start w:val="1"/>
+      <w:numFmt w:val="decimal"/>
+      <w:lvlText w:val="%1."/>
+      <w:lvlJc w:val="left"/>
+      <w:pPr>
+        <w:ind w:left="644" w:hanging="360"/>
+      </w:pPr>
+      <w:rPr>
+        <w:color w:val="000000" w:themeColor="text1"/>
+      </w:rPr>
+    </w:lvl>
+    <w:lvl w:ilvl="1" w:tplc="08090019" w:tentative="1">
+      <w:start w:val="1"/>
+      <w:numFmt w:val="lowerLetter"/>
+      <w:lvlText w:val="%2."/>
+      <w:lvlJc w:val="left"/>
+      <w:pPr>
+        <w:ind w:left="1440" w:hanging="360"/>
+      </w:pPr>
+    </w:lvl>
+    <w:lvl w:ilvl="2" w:tplc="0809001B" w:tentative="1">
+      <w:start w:val="1"/>
+      <w:numFmt w:val="lowerRoman"/>
+      <w:lvlText w:val="%3."/>
+      <w:lvlJc w:val="right"/>
+      <w:pPr>
+        <w:ind w:left="2160" w:hanging="180"/>
+      </w:pPr>
+    </w:lvl>
+    <w:lvl w:ilvl="3" w:tplc="0809000F" w:tentative="1">
+      <w:start w:val="1"/>
+      <w:numFmt w:val="decimal"/>
+      <w:lvlText w:val="%4."/>
+      <w:lvlJc w:val="left"/>
+      <w:pPr>
+        <w:ind w:left="2880" w:hanging="360"/>
+      </w:pPr>
+    </w:lvl>
+    <w:lvl w:ilvl="4" w:tplc="08090019" w:tentative="1">
+      <w:start w:val="1"/>
+      <w:numFmt w:val="lowerLetter"/>
+      <w:lvlText w:val="%5."/>
+      <w:lvlJc w:val="left"/>
+      <w:pPr>
+        <w:ind w:left="3600" w:hanging="360"/>
+      </w:pPr>
+    </w:lvl>
+    <w:lvl w:ilvl="5" w:tplc="0809001B" w:tentative="1">
+      <w:start w:val="1"/>
+      <w:numFmt w:val="lowerRoman"/>
+      <w:lvlText w:val="%6."/>
+      <w:lvlJc w:val="right"/>
+      <w:pPr>
+        <w:ind w:left="4320" w:hanging="180"/>
+      </w:pPr>
+    </w:lvl>
+    <w:lvl w:ilvl="6" w:tplc="0809000F" w:tentative="1">
+      <w:start w:val="1"/>
+      <w:numFmt w:val="decimal"/>
+      <w:lvlText w:val="%7."/>
+      <w:lvlJc w:val="left"/>
+      <w:pPr>
+        <w:ind w:left="5040" w:hanging="360"/>
+      </w:pPr>
+    </w:lvl>
+    <w:lvl w:ilvl="7" w:tplc="08090019" w:tentative="1">
+      <w:start w:val="1"/>
+      <w:numFmt w:val="lowerLetter"/>
+      <w:lvlText w:val="%8."/>
+      <w:lvlJc w:val="left"/>
+      <w:pPr>
+        <w:ind w:left="5760" w:hanging="360"/>
+      </w:pPr>
+    </w:lvl>
+    <w:lvl w:ilvl="8" w:tplc="0809001B" w:tentative="1">
+      <w:start w:val="1"/>
+      <w:numFmt w:val="lowerRoman"/>
+      <w:lvlText w:val="%9."/>
+      <w:lvlJc w:val="right"/>
+      <w:pPr>
+        <w:ind w:left="6480" w:hanging="180"/>
+      </w:pPr>
+    </w:lvl>
+  </w:abstractNum>
+  <w:abstractNum w:abstractNumId="1" w15:restartNumberingAfterBreak="0">
+    <w:nsid w:val="09C21669"/>
+    <w:multiLevelType w:val="hybridMultilevel"/>
+    <w:tmpl w:val="E5EABD98"/>
+    <w:lvl w:ilvl="0" w:tplc="08090001">
+      <w:start w:val="1"/>
+      <w:numFmt w:val="bullet"/>
+      <w:lvlText w:val=""/>
+      <w:lvlJc w:val="left"/>
+      <w:pPr>
+        <w:ind w:left="720" w:hanging="360"/>
+      </w:pPr>
+      <w:rPr>
+        <w:rFonts w:ascii="Symbol" w:hAnsi="Symbol" w:hint="default"/>
+      </w:rPr>
+    </w:lvl>
+    <w:lvl w:ilvl="1" w:tplc="08090003" w:tentative="1">
+      <w:start w:val="1"/>
+      <w:numFmt w:val="bullet"/>
+      <w:lvlText w:val="o"/>
+      <w:lvlJc w:val="left"/>
+      <w:pPr>
+        <w:ind w:left="1440" w:hanging="360"/>
+      </w:pPr>
+      <w:rPr>
+        <w:rFonts w:ascii="Courier New" w:hAnsi="Courier New" w:cs="Courier New" w:hint="default"/>
+      </w:rPr>
+    </w:lvl>
+    <w:lvl w:ilvl="2" w:tplc="08090005" w:tentative="1">
+      <w:start w:val="1"/>
+      <w:numFmt w:val="bullet"/>
+      <w:lvlText w:val=""/>
+      <w:lvlJc w:val="left"/>
+      <w:pPr>
+        <w:ind w:left="2160" w:hanging="360"/>
+      </w:pPr>
+      <w:rPr>
+        <w:rFonts w:ascii="Wingdings" w:hAnsi="Wingdings" w:hint="default"/>
+      </w:rPr>
+    </w:lvl>
+    <w:lvl w:ilvl="3" w:tplc="08090001" w:tentative="1">
+      <w:start w:val="1"/>
+      <w:numFmt w:val="bullet"/>
+      <w:lvlText w:val=""/>
+      <w:lvlJc w:val="left"/>
+      <w:pPr>
+        <w:ind w:left="2880" w:hanging="360"/>
+      </w:pPr>
+      <w:rPr>
+        <w:rFonts w:ascii="Symbol" w:hAnsi="Symbol" w:hint="default"/>
+      </w:rPr>
+    </w:lvl>
+    <w:lvl w:ilvl="4" w:tplc="08090003" w:tentative="1">
+      <w:start w:val="1"/>
+      <w:numFmt w:val="bullet"/>
+      <w:lvlText w:val="o"/>
+      <w:lvlJc w:val="left"/>
+      <w:pPr>
+        <w:ind w:left="3600" w:hanging="360"/>
+      </w:pPr>
+      <w:rPr>
+        <w:rFonts w:ascii="Courier New" w:hAnsi="Courier New" w:cs="Courier New" w:hint="default"/>
+      </w:rPr>
+    </w:lvl>
+    <w:lvl w:ilvl="5" w:tplc="08090005" w:tentative="1">
+      <w:start w:val="1"/>
+      <w:numFmt w:val="bullet"/>
+      <w:lvlText w:val=""/>
+      <w:lvlJc w:val="left"/>
+      <w:pPr>
+        <w:ind w:left="4320" w:hanging="360"/>
+      </w:pPr>
+      <w:rPr>
+        <w:rFonts w:ascii="Wingdings" w:hAnsi="Wingdings" w:hint="default"/>
+      </w:rPr>
+    </w:lvl>
+    <w:lvl w:ilvl="6" w:tplc="08090001" w:tentative="1">
+      <w:start w:val="1"/>
+      <w:numFmt w:val="bullet"/>
+      <w:lvlText w:val=""/>
+      <w:lvlJc w:val="left"/>
+      <w:pPr>
+        <w:ind w:left="5040" w:hanging="360"/>
+      </w:pPr>
+      <w:rPr>
+        <w:rFonts w:ascii="Symbol" w:hAnsi="Symbol" w:hint="default"/>
+      </w:rPr>
+    </w:lvl>
+    <w:lvl w:ilvl="7" w:tplc="08090003" w:tentative="1">
+      <w:start w:val="1"/>
+      <w:numFmt w:val="bullet"/>
+      <w:lvlText w:val="o"/>
+      <w:lvlJc w:val="left"/>
+      <w:pPr>
+        <w:ind w:left="5760" w:hanging="360"/>
+      </w:pPr>
+      <w:rPr>
+        <w:rFonts w:ascii="Courier New" w:hAnsi="Courier New" w:cs="Courier New" w:hint="default"/>
+      </w:rPr>
+    </w:lvl>
+    <w:lvl w:ilvl="8" w:tplc="08090005" w:tentative="1">
+      <w:start w:val="1"/>
+      <w:numFmt w:val="bullet"/>
+      <w:lvlText w:val=""/>
+      <w:lvlJc w:val="left"/>
+      <w:pPr>
+        <w:ind w:left="6480" w:hanging="360"/>
+      </w:pPr>
+      <w:rPr>
+        <w:rFonts w:ascii="Wingdings" w:hAnsi="Wingdings" w:hint="default"/>
+      </w:rPr>
+    </w:lvl>
+  </w:abstractNum>
+  <w:abstractNum w:abstractNumId="2" w15:restartNumberingAfterBreak="0">
     <w:nsid w:val="0C8F044B"/>
     <w:multiLevelType w:val="hybridMultilevel"/>
     <w:tmpl w:val="D46A8B5A"/>
@@ -4170,7 +4775,7 @@
       </w:rPr>
     </w:lvl>
   </w:abstractNum>
-  <w:abstractNum w:abstractNumId="1" w15:restartNumberingAfterBreak="0">
+  <w:abstractNum w:abstractNumId="3" w15:restartNumberingAfterBreak="0">
     <w:nsid w:val="16711CA3"/>
     <w:multiLevelType w:val="hybridMultilevel"/>
     <w:tmpl w:val="BE1851EA"/>
@@ -4283,7 +4888,7 @@
       </w:rPr>
     </w:lvl>
   </w:abstractNum>
-  <w:abstractNum w:abstractNumId="2" w15:restartNumberingAfterBreak="0">
+  <w:abstractNum w:abstractNumId="4" w15:restartNumberingAfterBreak="0">
     <w:nsid w:val="1B001615"/>
     <w:multiLevelType w:val="hybridMultilevel"/>
     <w:tmpl w:val="9E20D776"/>
@@ -4369,7 +4974,7 @@
       </w:pPr>
     </w:lvl>
   </w:abstractNum>
-  <w:abstractNum w:abstractNumId="3" w15:restartNumberingAfterBreak="0">
+  <w:abstractNum w:abstractNumId="5" w15:restartNumberingAfterBreak="0">
     <w:nsid w:val="1BCA53D0"/>
     <w:multiLevelType w:val="hybridMultilevel"/>
     <w:tmpl w:val="2E921D32"/>
@@ -4482,7 +5087,7 @@
       </w:rPr>
     </w:lvl>
   </w:abstractNum>
-  <w:abstractNum w:abstractNumId="4" w15:restartNumberingAfterBreak="0">
+  <w:abstractNum w:abstractNumId="6" w15:restartNumberingAfterBreak="0">
     <w:nsid w:val="1DEE59EA"/>
     <w:multiLevelType w:val="hybridMultilevel"/>
     <w:tmpl w:val="6CCC4EA2"/>
@@ -4595,7 +5200,7 @@
       </w:rPr>
     </w:lvl>
   </w:abstractNum>
-  <w:abstractNum w:abstractNumId="5" w15:restartNumberingAfterBreak="0">
+  <w:abstractNum w:abstractNumId="7" w15:restartNumberingAfterBreak="0">
     <w:nsid w:val="28061F9A"/>
     <w:multiLevelType w:val="hybridMultilevel"/>
     <w:tmpl w:val="2B74826E"/>
@@ -4708,7 +5313,7 @@
       </w:rPr>
     </w:lvl>
   </w:abstractNum>
-  <w:abstractNum w:abstractNumId="6" w15:restartNumberingAfterBreak="0">
+  <w:abstractNum w:abstractNumId="8" w15:restartNumberingAfterBreak="0">
     <w:nsid w:val="2EE658EA"/>
     <w:multiLevelType w:val="hybridMultilevel"/>
     <w:tmpl w:val="A1D298AE"/>
@@ -4821,7 +5426,7 @@
       </w:rPr>
     </w:lvl>
   </w:abstractNum>
-  <w:abstractNum w:abstractNumId="7" w15:restartNumberingAfterBreak="0">
+  <w:abstractNum w:abstractNumId="9" w15:restartNumberingAfterBreak="0">
     <w:nsid w:val="36175866"/>
     <w:multiLevelType w:val="hybridMultilevel"/>
     <w:tmpl w:val="169CDF94"/>
@@ -4934,7 +5539,7 @@
       </w:rPr>
     </w:lvl>
   </w:abstractNum>
-  <w:abstractNum w:abstractNumId="8" w15:restartNumberingAfterBreak="0">
+  <w:abstractNum w:abstractNumId="10" w15:restartNumberingAfterBreak="0">
     <w:nsid w:val="380B47C8"/>
     <w:multiLevelType w:val="hybridMultilevel"/>
     <w:tmpl w:val="FD8A5C1A"/>
@@ -5047,7 +5652,7 @@
       </w:rPr>
     </w:lvl>
   </w:abstractNum>
-  <w:abstractNum w:abstractNumId="9" w15:restartNumberingAfterBreak="0">
+  <w:abstractNum w:abstractNumId="11" w15:restartNumberingAfterBreak="0">
     <w:nsid w:val="3A7E315E"/>
     <w:multiLevelType w:val="hybridMultilevel"/>
     <w:tmpl w:val="52667EFA"/>
@@ -5160,7 +5765,7 @@
       </w:rPr>
     </w:lvl>
   </w:abstractNum>
-  <w:abstractNum w:abstractNumId="10" w15:restartNumberingAfterBreak="0">
+  <w:abstractNum w:abstractNumId="12" w15:restartNumberingAfterBreak="0">
     <w:nsid w:val="43DC21EE"/>
     <w:multiLevelType w:val="hybridMultilevel"/>
     <w:tmpl w:val="C77A44EE"/>
@@ -5273,7 +5878,7 @@
       </w:rPr>
     </w:lvl>
   </w:abstractNum>
-  <w:abstractNum w:abstractNumId="11" w15:restartNumberingAfterBreak="0">
+  <w:abstractNum w:abstractNumId="13" w15:restartNumberingAfterBreak="0">
     <w:nsid w:val="48DB3AE4"/>
     <w:multiLevelType w:val="hybridMultilevel"/>
     <w:tmpl w:val="FD0694C8"/>
@@ -5359,7 +5964,7 @@
       </w:pPr>
     </w:lvl>
   </w:abstractNum>
-  <w:abstractNum w:abstractNumId="12" w15:restartNumberingAfterBreak="0">
+  <w:abstractNum w:abstractNumId="14" w15:restartNumberingAfterBreak="0">
     <w:nsid w:val="4A2651DA"/>
     <w:multiLevelType w:val="hybridMultilevel"/>
     <w:tmpl w:val="ADD0B3E2"/>
@@ -5472,7 +6077,7 @@
       </w:rPr>
     </w:lvl>
   </w:abstractNum>
-  <w:abstractNum w:abstractNumId="13" w15:restartNumberingAfterBreak="0">
+  <w:abstractNum w:abstractNumId="15" w15:restartNumberingAfterBreak="0">
     <w:nsid w:val="526355FA"/>
     <w:multiLevelType w:val="hybridMultilevel"/>
     <w:tmpl w:val="5AF61494"/>
@@ -5585,7 +6190,7 @@
       </w:rPr>
     </w:lvl>
   </w:abstractNum>
-  <w:abstractNum w:abstractNumId="14" w15:restartNumberingAfterBreak="0">
+  <w:abstractNum w:abstractNumId="16" w15:restartNumberingAfterBreak="0">
     <w:nsid w:val="63410DA1"/>
     <w:multiLevelType w:val="hybridMultilevel"/>
     <w:tmpl w:val="11CC1A46"/>
@@ -5698,7 +6303,120 @@
       </w:rPr>
     </w:lvl>
   </w:abstractNum>
-  <w:abstractNum w:abstractNumId="15" w15:restartNumberingAfterBreak="0">
+  <w:abstractNum w:abstractNumId="17" w15:restartNumberingAfterBreak="0">
+    <w:nsid w:val="68984DB4"/>
+    <w:multiLevelType w:val="hybridMultilevel"/>
+    <w:tmpl w:val="92F8DFCA"/>
+    <w:lvl w:ilvl="0" w:tplc="08090001">
+      <w:start w:val="1"/>
+      <w:numFmt w:val="bullet"/>
+      <w:lvlText w:val=""/>
+      <w:lvlJc w:val="left"/>
+      <w:pPr>
+        <w:ind w:left="720" w:hanging="360"/>
+      </w:pPr>
+      <w:rPr>
+        <w:rFonts w:ascii="Symbol" w:hAnsi="Symbol" w:hint="default"/>
+      </w:rPr>
+    </w:lvl>
+    <w:lvl w:ilvl="1" w:tplc="08090003" w:tentative="1">
+      <w:start w:val="1"/>
+      <w:numFmt w:val="bullet"/>
+      <w:lvlText w:val="o"/>
+      <w:lvlJc w:val="left"/>
+      <w:pPr>
+        <w:ind w:left="1440" w:hanging="360"/>
+      </w:pPr>
+      <w:rPr>
+        <w:rFonts w:ascii="Courier New" w:hAnsi="Courier New" w:cs="Courier New" w:hint="default"/>
+      </w:rPr>
+    </w:lvl>
+    <w:lvl w:ilvl="2" w:tplc="08090005" w:tentative="1">
+      <w:start w:val="1"/>
+      <w:numFmt w:val="bullet"/>
+      <w:lvlText w:val=""/>
+      <w:lvlJc w:val="left"/>
+      <w:pPr>
+        <w:ind w:left="2160" w:hanging="360"/>
+      </w:pPr>
+      <w:rPr>
+        <w:rFonts w:ascii="Wingdings" w:hAnsi="Wingdings" w:hint="default"/>
+      </w:rPr>
+    </w:lvl>
+    <w:lvl w:ilvl="3" w:tplc="08090001" w:tentative="1">
+      <w:start w:val="1"/>
+      <w:numFmt w:val="bullet"/>
+      <w:lvlText w:val=""/>
+      <w:lvlJc w:val="left"/>
+      <w:pPr>
+        <w:ind w:left="2880" w:hanging="360"/>
+      </w:pPr>
+      <w:rPr>
+        <w:rFonts w:ascii="Symbol" w:hAnsi="Symbol" w:hint="default"/>
+      </w:rPr>
+    </w:lvl>
+    <w:lvl w:ilvl="4" w:tplc="08090003" w:tentative="1">
+      <w:start w:val="1"/>
+      <w:numFmt w:val="bullet"/>
+      <w:lvlText w:val="o"/>
+      <w:lvlJc w:val="left"/>
+      <w:pPr>
+        <w:ind w:left="3600" w:hanging="360"/>
+      </w:pPr>
+      <w:rPr>
+        <w:rFonts w:ascii="Courier New" w:hAnsi="Courier New" w:cs="Courier New" w:hint="default"/>
+      </w:rPr>
+    </w:lvl>
+    <w:lvl w:ilvl="5" w:tplc="08090005" w:tentative="1">
+      <w:start w:val="1"/>
+      <w:numFmt w:val="bullet"/>
+      <w:lvlText w:val=""/>
+      <w:lvlJc w:val="left"/>
+      <w:pPr>
+        <w:ind w:left="4320" w:hanging="360"/>
+      </w:pPr>
+      <w:rPr>
+        <w:rFonts w:ascii="Wingdings" w:hAnsi="Wingdings" w:hint="default"/>
+      </w:rPr>
+    </w:lvl>
+    <w:lvl w:ilvl="6" w:tplc="08090001" w:tentative="1">
+      <w:start w:val="1"/>
+      <w:numFmt w:val="bullet"/>
+      <w:lvlText w:val=""/>
+      <w:lvlJc w:val="left"/>
+      <w:pPr>
+        <w:ind w:left="5040" w:hanging="360"/>
+      </w:pPr>
+      <w:rPr>
+        <w:rFonts w:ascii="Symbol" w:hAnsi="Symbol" w:hint="default"/>
+      </w:rPr>
+    </w:lvl>
+    <w:lvl w:ilvl="7" w:tplc="08090003" w:tentative="1">
+      <w:start w:val="1"/>
+      <w:numFmt w:val="bullet"/>
+      <w:lvlText w:val="o"/>
+      <w:lvlJc w:val="left"/>
+      <w:pPr>
+        <w:ind w:left="5760" w:hanging="360"/>
+      </w:pPr>
+      <w:rPr>
+        <w:rFonts w:ascii="Courier New" w:hAnsi="Courier New" w:cs="Courier New" w:hint="default"/>
+      </w:rPr>
+    </w:lvl>
+    <w:lvl w:ilvl="8" w:tplc="08090005" w:tentative="1">
+      <w:start w:val="1"/>
+      <w:numFmt w:val="bullet"/>
+      <w:lvlText w:val=""/>
+      <w:lvlJc w:val="left"/>
+      <w:pPr>
+        <w:ind w:left="6480" w:hanging="360"/>
+      </w:pPr>
+      <w:rPr>
+        <w:rFonts w:ascii="Wingdings" w:hAnsi="Wingdings" w:hint="default"/>
+      </w:rPr>
+    </w:lvl>
+  </w:abstractNum>
+  <w:abstractNum w:abstractNumId="18" w15:restartNumberingAfterBreak="0">
     <w:nsid w:val="6B2E0E6B"/>
     <w:multiLevelType w:val="hybridMultilevel"/>
     <w:tmpl w:val="B4188B0E"/>
@@ -5784,7 +6502,7 @@
       </w:pPr>
     </w:lvl>
   </w:abstractNum>
-  <w:abstractNum w:abstractNumId="16" w15:restartNumberingAfterBreak="0">
+  <w:abstractNum w:abstractNumId="19" w15:restartNumberingAfterBreak="0">
     <w:nsid w:val="73C63BF6"/>
     <w:multiLevelType w:val="hybridMultilevel"/>
     <w:tmpl w:val="079681CE"/>
@@ -5870,7 +6588,7 @@
       </w:pPr>
     </w:lvl>
   </w:abstractNum>
-  <w:abstractNum w:abstractNumId="17" w15:restartNumberingAfterBreak="0">
+  <w:abstractNum w:abstractNumId="20" w15:restartNumberingAfterBreak="0">
     <w:nsid w:val="77402EF1"/>
     <w:multiLevelType w:val="hybridMultilevel"/>
     <w:tmpl w:val="08CCE0BA"/>
@@ -5984,58 +6702,67 @@
     </w:lvl>
   </w:abstractNum>
   <w:num w:numId="1" w16cid:durableId="1998535254">
+    <w:abstractNumId w:val="8"/>
+  </w:num>
+  <w:num w:numId="2" w16cid:durableId="85152654">
+    <w:abstractNumId w:val="13"/>
+  </w:num>
+  <w:num w:numId="3" w16cid:durableId="1904366916">
+    <w:abstractNumId w:val="18"/>
+  </w:num>
+  <w:num w:numId="4" w16cid:durableId="762646549">
+    <w:abstractNumId w:val="4"/>
+  </w:num>
+  <w:num w:numId="5" w16cid:durableId="1457718511">
+    <w:abstractNumId w:val="19"/>
+  </w:num>
+  <w:num w:numId="6" w16cid:durableId="931860565">
+    <w:abstractNumId w:val="9"/>
+  </w:num>
+  <w:num w:numId="7" w16cid:durableId="74329799">
+    <w:abstractNumId w:val="10"/>
+  </w:num>
+  <w:num w:numId="8" w16cid:durableId="1654287775">
+    <w:abstractNumId w:val="11"/>
+  </w:num>
+  <w:num w:numId="9" w16cid:durableId="1979144404">
+    <w:abstractNumId w:val="2"/>
+  </w:num>
+  <w:num w:numId="10" w16cid:durableId="672345191">
+    <w:abstractNumId w:val="7"/>
+  </w:num>
+  <w:num w:numId="11" w16cid:durableId="99843561">
+    <w:abstractNumId w:val="5"/>
+  </w:num>
+  <w:num w:numId="12" w16cid:durableId="10691259">
     <w:abstractNumId w:val="6"/>
   </w:num>
-  <w:num w:numId="2" w16cid:durableId="85152654">
-    <w:abstractNumId w:val="11"/>
+  <w:num w:numId="13" w16cid:durableId="1500846533">
+    <w:abstractNumId w:val="12"/>
   </w:num>
-  <w:num w:numId="3" w16cid:durableId="1904366916">
+  <w:num w:numId="14" w16cid:durableId="1926960438">
+    <w:abstractNumId w:val="20"/>
+  </w:num>
+  <w:num w:numId="15" w16cid:durableId="196935808">
+    <w:abstractNumId w:val="14"/>
+  </w:num>
+  <w:num w:numId="16" w16cid:durableId="2089643726">
+    <w:abstractNumId w:val="3"/>
+  </w:num>
+  <w:num w:numId="17" w16cid:durableId="677393946">
     <w:abstractNumId w:val="15"/>
   </w:num>
-  <w:num w:numId="4" w16cid:durableId="762646549">
-    <w:abstractNumId w:val="2"/>
-  </w:num>
-  <w:num w:numId="5" w16cid:durableId="1457718511">
+  <w:num w:numId="18" w16cid:durableId="1135635141">
     <w:abstractNumId w:val="16"/>
   </w:num>
-  <w:num w:numId="6" w16cid:durableId="931860565">
-    <w:abstractNumId w:val="7"/>
-  </w:num>
-  <w:num w:numId="7" w16cid:durableId="74329799">
-    <w:abstractNumId w:val="8"/>
-  </w:num>
-  <w:num w:numId="8" w16cid:durableId="1654287775">
-    <w:abstractNumId w:val="9"/>
-  </w:num>
-  <w:num w:numId="9" w16cid:durableId="1979144404">
+  <w:num w:numId="19" w16cid:durableId="1692102970">
     <w:abstractNumId w:val="0"/>
   </w:num>
-  <w:num w:numId="10" w16cid:durableId="672345191">
-    <w:abstractNumId w:val="5"/>
-  </w:num>
-  <w:num w:numId="11" w16cid:durableId="99843561">
-    <w:abstractNumId w:val="3"/>
-  </w:num>
-  <w:num w:numId="12" w16cid:durableId="10691259">
-    <w:abstractNumId w:val="4"/>
-  </w:num>
-  <w:num w:numId="13" w16cid:durableId="1500846533">
-    <w:abstractNumId w:val="10"/>
-  </w:num>
-  <w:num w:numId="14" w16cid:durableId="1926960438">
+  <w:num w:numId="20" w16cid:durableId="495921580">
     <w:abstractNumId w:val="17"/>
   </w:num>
-  <w:num w:numId="15" w16cid:durableId="196935808">
-    <w:abstractNumId w:val="12"/>
-  </w:num>
-  <w:num w:numId="16" w16cid:durableId="2089643726">
+  <w:num w:numId="21" w16cid:durableId="2144611921">
     <w:abstractNumId w:val="1"/>
-  </w:num>
-  <w:num w:numId="17" w16cid:durableId="677393946">
-    <w:abstractNumId w:val="13"/>
-  </w:num>
-  <w:num w:numId="18" w16cid:durableId="1135635141">
-    <w:abstractNumId w:val="14"/>
   </w:num>
 </w:numbering>
 </file>

</xml_diff>